<commit_message>
Cambios finales en topologias
</commit_message>
<xml_diff>
--- a/Sureste/SCRIPT.docx
+++ b/Sureste/SCRIPT.docx
@@ -13038,6 +13038,147 @@
     </w:p>
     <w:p>
       <w:pPr>
+        <w:spacing w:after="0"/>
+        <w:rPr>
+          <w:rFonts w:ascii="Arial" w:hAnsi="Arial" w:cs="Arial"/>
+          <w:lang w:val="en-US"/>
+        </w:rPr>
+      </w:pPr>
+    </w:p>
+    <w:p>
+      <w:pPr>
+        <w:spacing w:after="0"/>
+        <w:rPr>
+          <w:rFonts w:ascii="Arial" w:hAnsi="Arial" w:cs="Arial"/>
+          <w:lang w:val="en-US"/>
+        </w:rPr>
+      </w:pPr>
+      <w:proofErr w:type="gramStart"/>
+      <w:r>
+        <w:rPr>
+          <w:rFonts w:ascii="Arial" w:hAnsi="Arial" w:cs="Arial"/>
+          <w:lang w:val="en-US"/>
+        </w:rPr>
+        <w:t>YUMKAAX(</w:t>
+      </w:r>
+      <w:proofErr w:type="spellStart"/>
+      <w:proofErr w:type="gramEnd"/>
+      <w:r>
+        <w:rPr>
+          <w:rFonts w:ascii="Arial" w:hAnsi="Arial" w:cs="Arial"/>
+          <w:lang w:val="en-US"/>
+        </w:rPr>
+        <w:t>config</w:t>
+      </w:r>
+      <w:proofErr w:type="spellEnd"/>
+      <w:r>
+        <w:rPr>
+          <w:rFonts w:ascii="Arial" w:hAnsi="Arial" w:cs="Arial"/>
+          <w:lang w:val="en-US"/>
+        </w:rPr>
+        <w:t xml:space="preserve">)#interface </w:t>
+      </w:r>
+      <w:r>
+        <w:rPr>
+          <w:rFonts w:ascii="Arial" w:hAnsi="Arial" w:cs="Arial"/>
+          <w:lang w:val="en-US"/>
+        </w:rPr>
+        <w:t>Serial0/2/0</w:t>
+      </w:r>
+    </w:p>
+    <w:p>
+      <w:pPr>
+        <w:spacing w:after="0"/>
+        <w:rPr>
+          <w:rFonts w:ascii="Arial" w:hAnsi="Arial" w:cs="Arial"/>
+          <w:lang w:val="en-US"/>
+        </w:rPr>
+      </w:pPr>
+      <w:proofErr w:type="gramStart"/>
+      <w:r>
+        <w:rPr>
+          <w:rFonts w:ascii="Arial" w:hAnsi="Arial" w:cs="Arial"/>
+          <w:lang w:val="en-US"/>
+        </w:rPr>
+        <w:t>YUMKAAX(</w:t>
+      </w:r>
+      <w:proofErr w:type="spellStart"/>
+      <w:proofErr w:type="gramEnd"/>
+      <w:r>
+        <w:rPr>
+          <w:rFonts w:ascii="Arial" w:hAnsi="Arial" w:cs="Arial"/>
+          <w:lang w:val="en-US"/>
+        </w:rPr>
+        <w:t>config</w:t>
+      </w:r>
+      <w:proofErr w:type="spellEnd"/>
+      <w:r>
+        <w:rPr>
+          <w:rFonts w:ascii="Arial" w:hAnsi="Arial" w:cs="Arial"/>
+          <w:lang w:val="en-US"/>
+        </w:rPr>
+        <w:t>-if) #</w:t>
+      </w:r>
+      <w:r>
+        <w:rPr>
+          <w:rFonts w:ascii="Arial" w:hAnsi="Arial" w:cs="Arial"/>
+          <w:lang w:val="en-US"/>
+        </w:rPr>
+        <w:t xml:space="preserve"> </w:t>
+      </w:r>
+      <w:proofErr w:type="spellStart"/>
+      <w:r>
+        <w:rPr>
+          <w:rFonts w:ascii="Arial" w:hAnsi="Arial" w:cs="Arial"/>
+          <w:lang w:val="en-US"/>
+        </w:rPr>
+        <w:t>ip</w:t>
+      </w:r>
+      <w:proofErr w:type="spellEnd"/>
+      <w:r>
+        <w:rPr>
+          <w:rFonts w:ascii="Arial" w:hAnsi="Arial" w:cs="Arial"/>
+          <w:lang w:val="en-US"/>
+        </w:rPr>
+        <w:t xml:space="preserve"> address 148.60.105.1 255.255.255.0</w:t>
+      </w:r>
+    </w:p>
+    <w:p>
+      <w:pPr>
+        <w:spacing w:after="0"/>
+        <w:rPr>
+          <w:rFonts w:ascii="Arial" w:hAnsi="Arial" w:cs="Arial"/>
+          <w:lang w:val="en-US"/>
+        </w:rPr>
+      </w:pPr>
+      <w:proofErr w:type="gramStart"/>
+      <w:r>
+        <w:rPr>
+          <w:rFonts w:ascii="Arial" w:hAnsi="Arial" w:cs="Arial"/>
+          <w:lang w:val="en-US"/>
+        </w:rPr>
+        <w:t>YUMKAAX(</w:t>
+      </w:r>
+      <w:proofErr w:type="spellStart"/>
+      <w:proofErr w:type="gramEnd"/>
+      <w:r>
+        <w:rPr>
+          <w:rFonts w:ascii="Arial" w:hAnsi="Arial" w:cs="Arial"/>
+          <w:lang w:val="en-US"/>
+        </w:rPr>
+        <w:t>config</w:t>
+      </w:r>
+      <w:proofErr w:type="spellEnd"/>
+      <w:r>
+        <w:rPr>
+          <w:rFonts w:ascii="Arial" w:hAnsi="Arial" w:cs="Arial"/>
+          <w:lang w:val="en-US"/>
+        </w:rPr>
+        <w:t>-if) #no shut</w:t>
+      </w:r>
+    </w:p>
+    <w:p>
+      <w:pPr>
         <w:pBdr>
           <w:bottom w:val="dotted" w:sz="24" w:space="1" w:color="auto"/>
         </w:pBdr>
@@ -13343,6 +13484,113 @@
     </w:p>
     <w:p>
       <w:pPr>
+        <w:spacing w:after="0"/>
+        <w:rPr>
+          <w:rFonts w:ascii="Arial" w:hAnsi="Arial" w:cs="Arial"/>
+          <w:lang w:val="en-US"/>
+        </w:rPr>
+      </w:pPr>
+    </w:p>
+    <w:p>
+      <w:pPr>
+        <w:spacing w:after="0"/>
+        <w:rPr>
+          <w:rFonts w:ascii="Arial" w:hAnsi="Arial" w:cs="Arial"/>
+          <w:lang w:val="en-US"/>
+        </w:rPr>
+      </w:pPr>
+      <w:proofErr w:type="gramStart"/>
+      <w:r>
+        <w:rPr>
+          <w:rFonts w:ascii="Arial" w:hAnsi="Arial" w:cs="Arial"/>
+          <w:lang w:val="en-US"/>
+        </w:rPr>
+        <w:t>ITZAMANA(</w:t>
+      </w:r>
+      <w:proofErr w:type="spellStart"/>
+      <w:proofErr w:type="gramEnd"/>
+      <w:r>
+        <w:rPr>
+          <w:rFonts w:ascii="Arial" w:hAnsi="Arial" w:cs="Arial"/>
+          <w:lang w:val="en-US"/>
+        </w:rPr>
+        <w:t>config</w:t>
+      </w:r>
+      <w:proofErr w:type="spellEnd"/>
+      <w:r>
+        <w:rPr>
+          <w:rFonts w:ascii="Arial" w:hAnsi="Arial" w:cs="Arial"/>
+          <w:lang w:val="en-US"/>
+        </w:rPr>
+        <w:t>)#</w:t>
+      </w:r>
+      <w:r>
+        <w:rPr>
+          <w:rFonts w:ascii="Arial" w:hAnsi="Arial" w:cs="Arial"/>
+          <w:lang w:val="en-US"/>
+        </w:rPr>
+        <w:t>interface Serial0/0/0</w:t>
+      </w:r>
+    </w:p>
+    <w:p>
+      <w:pPr>
+        <w:spacing w:after="0"/>
+        <w:rPr>
+          <w:rFonts w:ascii="Arial" w:hAnsi="Arial" w:cs="Arial"/>
+          <w:lang w:val="en-US"/>
+        </w:rPr>
+      </w:pPr>
+      <w:proofErr w:type="gramStart"/>
+      <w:r>
+        <w:rPr>
+          <w:rFonts w:ascii="Arial" w:hAnsi="Arial" w:cs="Arial"/>
+          <w:lang w:val="en-US"/>
+        </w:rPr>
+        <w:t>ITZAMANA(</w:t>
+      </w:r>
+      <w:proofErr w:type="spellStart"/>
+      <w:proofErr w:type="gramEnd"/>
+      <w:r>
+        <w:rPr>
+          <w:rFonts w:ascii="Arial" w:hAnsi="Arial" w:cs="Arial"/>
+          <w:lang w:val="en-US"/>
+        </w:rPr>
+        <w:t>config</w:t>
+      </w:r>
+      <w:proofErr w:type="spellEnd"/>
+      <w:r>
+        <w:rPr>
+          <w:rFonts w:ascii="Arial" w:hAnsi="Arial" w:cs="Arial"/>
+          <w:lang w:val="en-US"/>
+        </w:rPr>
+        <w:t>)#</w:t>
+      </w:r>
+      <w:r>
+        <w:rPr>
+          <w:rFonts w:ascii="Arial" w:hAnsi="Arial" w:cs="Arial"/>
+          <w:lang w:val="en-US"/>
+        </w:rPr>
+        <w:t xml:space="preserve"> </w:t>
+      </w:r>
+      <w:proofErr w:type="spellStart"/>
+      <w:r>
+        <w:rPr>
+          <w:rFonts w:ascii="Arial" w:hAnsi="Arial" w:cs="Arial"/>
+          <w:lang w:val="en-US"/>
+        </w:rPr>
+        <w:t>ip</w:t>
+      </w:r>
+      <w:proofErr w:type="spellEnd"/>
+      <w:r>
+        <w:rPr>
+          <w:rFonts w:ascii="Arial" w:hAnsi="Arial" w:cs="Arial"/>
+          <w:lang w:val="en-US"/>
+        </w:rPr>
+        <w:t xml:space="preserve"> address 148.60.104.1 255.255.255.0</w:t>
+      </w:r>
+    </w:p>
+    <w:p>
+      <w:pPr>
         <w:pBdr>
           <w:bottom w:val="dotted" w:sz="24" w:space="1" w:color="auto"/>
         </w:pBdr>
@@ -13352,6 +13600,38 @@
           <w:lang w:val="en-US"/>
         </w:rPr>
       </w:pPr>
+      <w:proofErr w:type="gramStart"/>
+      <w:r>
+        <w:rPr>
+          <w:rFonts w:ascii="Arial" w:hAnsi="Arial" w:cs="Arial"/>
+          <w:lang w:val="en-US"/>
+        </w:rPr>
+        <w:t>ITZAMANA(</w:t>
+      </w:r>
+      <w:proofErr w:type="spellStart"/>
+      <w:proofErr w:type="gramEnd"/>
+      <w:r>
+        <w:rPr>
+          <w:rFonts w:ascii="Arial" w:hAnsi="Arial" w:cs="Arial"/>
+          <w:lang w:val="en-US"/>
+        </w:rPr>
+        <w:t>config</w:t>
+      </w:r>
+      <w:proofErr w:type="spellEnd"/>
+      <w:r>
+        <w:rPr>
+          <w:rFonts w:ascii="Arial" w:hAnsi="Arial" w:cs="Arial"/>
+          <w:lang w:val="en-US"/>
+        </w:rPr>
+        <w:t>)#</w:t>
+      </w:r>
+      <w:r>
+        <w:rPr>
+          <w:rFonts w:ascii="Arial" w:hAnsi="Arial" w:cs="Arial"/>
+          <w:lang w:val="en-US"/>
+        </w:rPr>
+        <w:t>no shut</w:t>
+      </w:r>
     </w:p>
     <w:p>
       <w:pPr>
@@ -14253,1516 +14533,2767 @@
           <w:lang w:val="en-US"/>
         </w:rPr>
       </w:pPr>
-    </w:p>
-    <w:p>
-      <w:pPr>
-        <w:spacing w:after="0"/>
-        <w:rPr>
-          <w:rFonts w:ascii="Arial" w:hAnsi="Arial" w:cs="Arial"/>
-          <w:lang w:val="en-US"/>
-        </w:rPr>
-      </w:pPr>
-    </w:p>
-    <w:p>
-      <w:pPr>
-        <w:spacing w:after="0"/>
-        <w:rPr>
-          <w:rFonts w:ascii="Arial" w:hAnsi="Arial" w:cs="Arial"/>
-          <w:lang w:val="en-US"/>
-        </w:rPr>
-      </w:pPr>
-    </w:p>
-    <w:p>
-      <w:pPr>
-        <w:spacing w:after="0"/>
-        <w:rPr>
-          <w:rFonts w:ascii="Arial" w:hAnsi="Arial" w:cs="Arial"/>
-          <w:lang w:val="en-US"/>
-        </w:rPr>
-      </w:pPr>
-    </w:p>
-    <w:p>
-      <w:pPr>
-        <w:spacing w:after="0"/>
-        <w:rPr>
-          <w:rFonts w:ascii="Arial" w:hAnsi="Arial" w:cs="Arial"/>
-          <w:lang w:val="en-US"/>
-        </w:rPr>
-      </w:pPr>
-    </w:p>
-    <w:p>
-      <w:pPr>
-        <w:spacing w:after="0"/>
-        <w:rPr>
-          <w:rFonts w:ascii="Arial" w:hAnsi="Arial" w:cs="Arial"/>
-          <w:lang w:val="en-US"/>
-        </w:rPr>
-      </w:pPr>
       <w:r>
         <w:rPr>
           <w:rFonts w:ascii="Arial" w:hAnsi="Arial" w:cs="Arial"/>
           <w:highlight w:val="yellow"/>
           <w:lang w:val="en-US"/>
         </w:rPr>
+        <w:t>RIP</w:t>
+      </w:r>
+    </w:p>
+    <w:p>
+      <w:pPr>
+        <w:spacing w:after="0"/>
+        <w:rPr>
+          <w:rFonts w:ascii="Arial" w:hAnsi="Arial" w:cs="Arial"/>
+          <w:lang w:val="en-US"/>
+        </w:rPr>
+      </w:pPr>
+      <w:proofErr w:type="gramStart"/>
+      <w:r>
+        <w:rPr>
+          <w:rFonts w:ascii="Arial" w:hAnsi="Arial" w:cs="Arial"/>
+          <w:lang w:val="en-US"/>
+        </w:rPr>
+        <w:t>ITZAMANA(</w:t>
+      </w:r>
+      <w:proofErr w:type="spellStart"/>
+      <w:proofErr w:type="gramEnd"/>
+      <w:r>
+        <w:rPr>
+          <w:rFonts w:ascii="Arial" w:hAnsi="Arial" w:cs="Arial"/>
+          <w:lang w:val="en-US"/>
+        </w:rPr>
+        <w:t>config</w:t>
+      </w:r>
+      <w:proofErr w:type="spellEnd"/>
+      <w:r>
+        <w:rPr>
+          <w:rFonts w:ascii="Arial" w:hAnsi="Arial" w:cs="Arial"/>
+          <w:lang w:val="en-US"/>
+        </w:rPr>
+        <w:t>)#router rip</w:t>
+      </w:r>
+    </w:p>
+    <w:p>
+      <w:pPr>
+        <w:spacing w:after="0"/>
+        <w:rPr>
+          <w:rFonts w:ascii="Arial" w:hAnsi="Arial" w:cs="Arial"/>
+          <w:lang w:val="en-US"/>
+        </w:rPr>
+      </w:pPr>
+      <w:proofErr w:type="gramStart"/>
+      <w:r>
+        <w:rPr>
+          <w:rFonts w:ascii="Arial" w:hAnsi="Arial" w:cs="Arial"/>
+          <w:lang w:val="en-US"/>
+        </w:rPr>
+        <w:t>ITZAMANA(</w:t>
+      </w:r>
+      <w:proofErr w:type="spellStart"/>
+      <w:proofErr w:type="gramEnd"/>
+      <w:r>
+        <w:rPr>
+          <w:rFonts w:ascii="Arial" w:hAnsi="Arial" w:cs="Arial"/>
+          <w:lang w:val="en-US"/>
+        </w:rPr>
+        <w:t>config</w:t>
+      </w:r>
+      <w:proofErr w:type="spellEnd"/>
+      <w:r>
+        <w:rPr>
+          <w:rFonts w:ascii="Arial" w:hAnsi="Arial" w:cs="Arial"/>
+          <w:lang w:val="en-US"/>
+        </w:rPr>
+        <w:t>-router)#version 2</w:t>
+      </w:r>
+    </w:p>
+    <w:p>
+      <w:pPr>
+        <w:spacing w:after="0"/>
+        <w:rPr>
+          <w:rFonts w:ascii="Arial" w:hAnsi="Arial" w:cs="Arial"/>
+          <w:lang w:val="en-US"/>
+        </w:rPr>
+      </w:pPr>
+      <w:proofErr w:type="gramStart"/>
+      <w:r>
+        <w:rPr>
+          <w:rFonts w:ascii="Arial" w:hAnsi="Arial" w:cs="Arial"/>
+          <w:lang w:val="en-US"/>
+        </w:rPr>
+        <w:t>ITZAMANA(</w:t>
+      </w:r>
+      <w:proofErr w:type="spellStart"/>
+      <w:proofErr w:type="gramEnd"/>
+      <w:r>
+        <w:rPr>
+          <w:rFonts w:ascii="Arial" w:hAnsi="Arial" w:cs="Arial"/>
+          <w:lang w:val="en-US"/>
+        </w:rPr>
+        <w:t>config</w:t>
+      </w:r>
+      <w:proofErr w:type="spellEnd"/>
+      <w:r>
+        <w:rPr>
+          <w:rFonts w:ascii="Arial" w:hAnsi="Arial" w:cs="Arial"/>
+          <w:lang w:val="en-US"/>
+        </w:rPr>
+        <w:t>-router)#no auto-summary</w:t>
+      </w:r>
+    </w:p>
+    <w:p>
+      <w:pPr>
+        <w:spacing w:after="0"/>
+        <w:rPr>
+          <w:rFonts w:ascii="Arial" w:hAnsi="Arial" w:cs="Arial"/>
+          <w:lang w:val="en-US"/>
+        </w:rPr>
+      </w:pPr>
+      <w:proofErr w:type="gramStart"/>
+      <w:r>
+        <w:rPr>
+          <w:rFonts w:ascii="Arial" w:hAnsi="Arial" w:cs="Arial"/>
+          <w:lang w:val="en-US"/>
+        </w:rPr>
+        <w:t>ITZAMANA(</w:t>
+      </w:r>
+      <w:proofErr w:type="spellStart"/>
+      <w:proofErr w:type="gramEnd"/>
+      <w:r>
+        <w:rPr>
+          <w:rFonts w:ascii="Arial" w:hAnsi="Arial" w:cs="Arial"/>
+          <w:lang w:val="en-US"/>
+        </w:rPr>
+        <w:t>config</w:t>
+      </w:r>
+      <w:proofErr w:type="spellEnd"/>
+      <w:r>
+        <w:rPr>
+          <w:rFonts w:ascii="Arial" w:hAnsi="Arial" w:cs="Arial"/>
+          <w:lang w:val="en-US"/>
+        </w:rPr>
+        <w:t>-router)#network 148.60.64.0</w:t>
+      </w:r>
+    </w:p>
+    <w:p>
+      <w:pPr>
+        <w:spacing w:after="0"/>
+        <w:rPr>
+          <w:rFonts w:ascii="Arial" w:hAnsi="Arial" w:cs="Arial"/>
+          <w:lang w:val="en-US"/>
+        </w:rPr>
+      </w:pPr>
+      <w:proofErr w:type="gramStart"/>
+      <w:r>
+        <w:rPr>
+          <w:rFonts w:ascii="Arial" w:hAnsi="Arial" w:cs="Arial"/>
+          <w:lang w:val="en-US"/>
+        </w:rPr>
+        <w:t>ITZAMANA(</w:t>
+      </w:r>
+      <w:proofErr w:type="spellStart"/>
+      <w:proofErr w:type="gramEnd"/>
+      <w:r>
+        <w:rPr>
+          <w:rFonts w:ascii="Arial" w:hAnsi="Arial" w:cs="Arial"/>
+          <w:lang w:val="en-US"/>
+        </w:rPr>
+        <w:t>config</w:t>
+      </w:r>
+      <w:proofErr w:type="spellEnd"/>
+      <w:r>
+        <w:rPr>
+          <w:rFonts w:ascii="Arial" w:hAnsi="Arial" w:cs="Arial"/>
+          <w:lang w:val="en-US"/>
+        </w:rPr>
+        <w:t>-router)#network 148.60.65.0</w:t>
+      </w:r>
+    </w:p>
+    <w:p>
+      <w:pPr>
+        <w:spacing w:after="0"/>
+        <w:rPr>
+          <w:rFonts w:ascii="Arial" w:hAnsi="Arial" w:cs="Arial"/>
+          <w:lang w:val="en-US"/>
+        </w:rPr>
+      </w:pPr>
+      <w:proofErr w:type="gramStart"/>
+      <w:r>
+        <w:rPr>
+          <w:rFonts w:ascii="Arial" w:hAnsi="Arial" w:cs="Arial"/>
+          <w:lang w:val="en-US"/>
+        </w:rPr>
+        <w:t>ITZAMANA(</w:t>
+      </w:r>
+      <w:proofErr w:type="spellStart"/>
+      <w:proofErr w:type="gramEnd"/>
+      <w:r>
+        <w:rPr>
+          <w:rFonts w:ascii="Arial" w:hAnsi="Arial" w:cs="Arial"/>
+          <w:lang w:val="en-US"/>
+        </w:rPr>
+        <w:t>config</w:t>
+      </w:r>
+      <w:proofErr w:type="spellEnd"/>
+      <w:r>
+        <w:rPr>
+          <w:rFonts w:ascii="Arial" w:hAnsi="Arial" w:cs="Arial"/>
+          <w:lang w:val="en-US"/>
+        </w:rPr>
+        <w:t>-router)#network 148.60.66.0</w:t>
+      </w:r>
+    </w:p>
+    <w:p>
+      <w:pPr>
+        <w:spacing w:after="0"/>
+        <w:rPr>
+          <w:rFonts w:ascii="Arial" w:hAnsi="Arial" w:cs="Arial"/>
+          <w:lang w:val="en-US"/>
+        </w:rPr>
+      </w:pPr>
+      <w:proofErr w:type="gramStart"/>
+      <w:r>
+        <w:rPr>
+          <w:rFonts w:ascii="Arial" w:hAnsi="Arial" w:cs="Arial"/>
+          <w:lang w:val="en-US"/>
+        </w:rPr>
+        <w:t>ITZAMANA(</w:t>
+      </w:r>
+      <w:proofErr w:type="spellStart"/>
+      <w:proofErr w:type="gramEnd"/>
+      <w:r>
+        <w:rPr>
+          <w:rFonts w:ascii="Arial" w:hAnsi="Arial" w:cs="Arial"/>
+          <w:lang w:val="en-US"/>
+        </w:rPr>
+        <w:t>config</w:t>
+      </w:r>
+      <w:proofErr w:type="spellEnd"/>
+      <w:r>
+        <w:rPr>
+          <w:rFonts w:ascii="Arial" w:hAnsi="Arial" w:cs="Arial"/>
+          <w:lang w:val="en-US"/>
+        </w:rPr>
+        <w:t>-router)#network 148.60.67.0</w:t>
+      </w:r>
+    </w:p>
+    <w:p>
+      <w:pPr>
+        <w:spacing w:after="0"/>
+        <w:rPr>
+          <w:rFonts w:ascii="Arial" w:hAnsi="Arial" w:cs="Arial"/>
+          <w:lang w:val="en-US"/>
+        </w:rPr>
+      </w:pPr>
+      <w:proofErr w:type="gramStart"/>
+      <w:r>
+        <w:rPr>
+          <w:rFonts w:ascii="Arial" w:hAnsi="Arial" w:cs="Arial"/>
+          <w:lang w:val="en-US"/>
+        </w:rPr>
+        <w:t>ITZAMANA(</w:t>
+      </w:r>
+      <w:proofErr w:type="spellStart"/>
+      <w:proofErr w:type="gramEnd"/>
+      <w:r>
+        <w:rPr>
+          <w:rFonts w:ascii="Arial" w:hAnsi="Arial" w:cs="Arial"/>
+          <w:lang w:val="en-US"/>
+        </w:rPr>
+        <w:t>config</w:t>
+      </w:r>
+      <w:proofErr w:type="spellEnd"/>
+      <w:r>
+        <w:rPr>
+          <w:rFonts w:ascii="Arial" w:hAnsi="Arial" w:cs="Arial"/>
+          <w:lang w:val="en-US"/>
+        </w:rPr>
+        <w:t>-router)#network 148.60.63.0</w:t>
+      </w:r>
+    </w:p>
+    <w:p>
+      <w:pPr>
+        <w:spacing w:after="0"/>
+        <w:rPr>
+          <w:rFonts w:ascii="Arial" w:hAnsi="Arial" w:cs="Arial"/>
+          <w:lang w:val="en-US"/>
+        </w:rPr>
+      </w:pPr>
+      <w:proofErr w:type="gramStart"/>
+      <w:r>
+        <w:rPr>
+          <w:rFonts w:ascii="Arial" w:hAnsi="Arial" w:cs="Arial"/>
+          <w:lang w:val="en-US"/>
+        </w:rPr>
+        <w:t>ITZAMANA(</w:t>
+      </w:r>
+      <w:proofErr w:type="spellStart"/>
+      <w:proofErr w:type="gramEnd"/>
+      <w:r>
+        <w:rPr>
+          <w:rFonts w:ascii="Arial" w:hAnsi="Arial" w:cs="Arial"/>
+          <w:lang w:val="en-US"/>
+        </w:rPr>
+        <w:t>config</w:t>
+      </w:r>
+      <w:proofErr w:type="spellEnd"/>
+      <w:r>
+        <w:rPr>
+          <w:rFonts w:ascii="Arial" w:hAnsi="Arial" w:cs="Arial"/>
+          <w:lang w:val="en-US"/>
+        </w:rPr>
+        <w:t>-router)#network 148.60.62.0</w:t>
+      </w:r>
+    </w:p>
+    <w:p>
+      <w:pPr>
+        <w:spacing w:after="0"/>
+        <w:rPr>
+          <w:rFonts w:ascii="Arial" w:hAnsi="Arial" w:cs="Arial"/>
+          <w:lang w:val="en-US"/>
+        </w:rPr>
+      </w:pPr>
+      <w:proofErr w:type="gramStart"/>
+      <w:r>
+        <w:rPr>
+          <w:rFonts w:ascii="Arial" w:hAnsi="Arial" w:cs="Arial"/>
+          <w:lang w:val="en-US"/>
+        </w:rPr>
+        <w:t>ITZAMANA(</w:t>
+      </w:r>
+      <w:proofErr w:type="spellStart"/>
+      <w:proofErr w:type="gramEnd"/>
+      <w:r>
+        <w:rPr>
+          <w:rFonts w:ascii="Arial" w:hAnsi="Arial" w:cs="Arial"/>
+          <w:lang w:val="en-US"/>
+        </w:rPr>
+        <w:t>config</w:t>
+      </w:r>
+      <w:proofErr w:type="spellEnd"/>
+      <w:r>
+        <w:rPr>
+          <w:rFonts w:ascii="Arial" w:hAnsi="Arial" w:cs="Arial"/>
+          <w:lang w:val="en-US"/>
+        </w:rPr>
+        <w:t>-router)#network 148.60.104.0</w:t>
+      </w:r>
+    </w:p>
+    <w:p>
+      <w:pPr>
+        <w:spacing w:after="0"/>
+        <w:rPr>
+          <w:rFonts w:ascii="Arial" w:hAnsi="Arial" w:cs="Arial"/>
+          <w:lang w:val="en-US"/>
+        </w:rPr>
+      </w:pPr>
+    </w:p>
+    <w:p>
+      <w:pPr>
+        <w:spacing w:after="0"/>
+        <w:rPr>
+          <w:rFonts w:ascii="Arial" w:hAnsi="Arial" w:cs="Arial"/>
+          <w:lang w:val="en-US"/>
+        </w:rPr>
+      </w:pPr>
+      <w:proofErr w:type="gramStart"/>
+      <w:r>
+        <w:rPr>
+          <w:rFonts w:ascii="Arial" w:hAnsi="Arial" w:cs="Arial"/>
+          <w:lang w:val="en-US"/>
+        </w:rPr>
+        <w:t>YUMKAAX(</w:t>
+      </w:r>
+      <w:proofErr w:type="spellStart"/>
+      <w:proofErr w:type="gramEnd"/>
+      <w:r>
+        <w:rPr>
+          <w:rFonts w:ascii="Arial" w:hAnsi="Arial" w:cs="Arial"/>
+          <w:lang w:val="en-US"/>
+        </w:rPr>
+        <w:t>config</w:t>
+      </w:r>
+      <w:proofErr w:type="spellEnd"/>
+      <w:r>
+        <w:rPr>
+          <w:rFonts w:ascii="Arial" w:hAnsi="Arial" w:cs="Arial"/>
+          <w:lang w:val="en-US"/>
+        </w:rPr>
+        <w:t>)#router rip</w:t>
+      </w:r>
+    </w:p>
+    <w:p>
+      <w:pPr>
+        <w:spacing w:after="0"/>
+        <w:rPr>
+          <w:rFonts w:ascii="Arial" w:hAnsi="Arial" w:cs="Arial"/>
+          <w:lang w:val="en-US"/>
+        </w:rPr>
+      </w:pPr>
+      <w:proofErr w:type="gramStart"/>
+      <w:r>
+        <w:rPr>
+          <w:rFonts w:ascii="Arial" w:hAnsi="Arial" w:cs="Arial"/>
+          <w:lang w:val="en-US"/>
+        </w:rPr>
+        <w:t>YUMKAAX(</w:t>
+      </w:r>
+      <w:proofErr w:type="spellStart"/>
+      <w:proofErr w:type="gramEnd"/>
+      <w:r>
+        <w:rPr>
+          <w:rFonts w:ascii="Arial" w:hAnsi="Arial" w:cs="Arial"/>
+          <w:lang w:val="en-US"/>
+        </w:rPr>
+        <w:t>config</w:t>
+      </w:r>
+      <w:proofErr w:type="spellEnd"/>
+      <w:r>
+        <w:rPr>
+          <w:rFonts w:ascii="Arial" w:hAnsi="Arial" w:cs="Arial"/>
+          <w:lang w:val="en-US"/>
+        </w:rPr>
+        <w:t>-router)#version 2</w:t>
+      </w:r>
+    </w:p>
+    <w:p>
+      <w:pPr>
+        <w:spacing w:after="0"/>
+        <w:rPr>
+          <w:rFonts w:ascii="Arial" w:hAnsi="Arial" w:cs="Arial"/>
+          <w:lang w:val="en-US"/>
+        </w:rPr>
+      </w:pPr>
+      <w:proofErr w:type="gramStart"/>
+      <w:r>
+        <w:rPr>
+          <w:rFonts w:ascii="Arial" w:hAnsi="Arial" w:cs="Arial"/>
+          <w:lang w:val="en-US"/>
+        </w:rPr>
+        <w:t>YUMKAAX(</w:t>
+      </w:r>
+      <w:proofErr w:type="spellStart"/>
+      <w:proofErr w:type="gramEnd"/>
+      <w:r>
+        <w:rPr>
+          <w:rFonts w:ascii="Arial" w:hAnsi="Arial" w:cs="Arial"/>
+          <w:lang w:val="en-US"/>
+        </w:rPr>
+        <w:t>config</w:t>
+      </w:r>
+      <w:proofErr w:type="spellEnd"/>
+      <w:r>
+        <w:rPr>
+          <w:rFonts w:ascii="Arial" w:hAnsi="Arial" w:cs="Arial"/>
+          <w:lang w:val="en-US"/>
+        </w:rPr>
+        <w:t>-router)#no auto-summary</w:t>
+      </w:r>
+    </w:p>
+    <w:p>
+      <w:pPr>
+        <w:spacing w:after="0"/>
+        <w:rPr>
+          <w:rFonts w:ascii="Arial" w:hAnsi="Arial" w:cs="Arial"/>
+          <w:lang w:val="en-US"/>
+        </w:rPr>
+      </w:pPr>
+      <w:proofErr w:type="gramStart"/>
+      <w:r>
+        <w:rPr>
+          <w:rFonts w:ascii="Arial" w:hAnsi="Arial" w:cs="Arial"/>
+          <w:lang w:val="en-US"/>
+        </w:rPr>
+        <w:t>YUMKAAX(</w:t>
+      </w:r>
+      <w:proofErr w:type="spellStart"/>
+      <w:proofErr w:type="gramEnd"/>
+      <w:r>
+        <w:rPr>
+          <w:rFonts w:ascii="Arial" w:hAnsi="Arial" w:cs="Arial"/>
+          <w:lang w:val="en-US"/>
+        </w:rPr>
+        <w:t>config</w:t>
+      </w:r>
+      <w:proofErr w:type="spellEnd"/>
+      <w:r>
+        <w:rPr>
+          <w:rFonts w:ascii="Arial" w:hAnsi="Arial" w:cs="Arial"/>
+          <w:lang w:val="en-US"/>
+        </w:rPr>
+        <w:t>-router)#network 148.60.64.0</w:t>
+      </w:r>
+    </w:p>
+    <w:p>
+      <w:pPr>
+        <w:spacing w:after="0"/>
+        <w:rPr>
+          <w:rFonts w:ascii="Arial" w:hAnsi="Arial" w:cs="Arial"/>
+          <w:lang w:val="en-US"/>
+        </w:rPr>
+      </w:pPr>
+      <w:proofErr w:type="gramStart"/>
+      <w:r>
+        <w:rPr>
+          <w:rFonts w:ascii="Arial" w:hAnsi="Arial" w:cs="Arial"/>
+          <w:lang w:val="en-US"/>
+        </w:rPr>
+        <w:t>YUMKAAX(</w:t>
+      </w:r>
+      <w:proofErr w:type="spellStart"/>
+      <w:proofErr w:type="gramEnd"/>
+      <w:r>
+        <w:rPr>
+          <w:rFonts w:ascii="Arial" w:hAnsi="Arial" w:cs="Arial"/>
+          <w:lang w:val="en-US"/>
+        </w:rPr>
+        <w:t>config</w:t>
+      </w:r>
+      <w:proofErr w:type="spellEnd"/>
+      <w:r>
+        <w:rPr>
+          <w:rFonts w:ascii="Arial" w:hAnsi="Arial" w:cs="Arial"/>
+          <w:lang w:val="en-US"/>
+        </w:rPr>
+        <w:t>-router)#network 148.60.65.0</w:t>
+      </w:r>
+    </w:p>
+    <w:p>
+      <w:pPr>
+        <w:spacing w:after="0"/>
+        <w:rPr>
+          <w:rFonts w:ascii="Arial" w:hAnsi="Arial" w:cs="Arial"/>
+          <w:lang w:val="en-US"/>
+        </w:rPr>
+      </w:pPr>
+      <w:proofErr w:type="gramStart"/>
+      <w:r>
+        <w:rPr>
+          <w:rFonts w:ascii="Arial" w:hAnsi="Arial" w:cs="Arial"/>
+          <w:lang w:val="en-US"/>
+        </w:rPr>
+        <w:t>YUMKAAX(</w:t>
+      </w:r>
+      <w:proofErr w:type="spellStart"/>
+      <w:proofErr w:type="gramEnd"/>
+      <w:r>
+        <w:rPr>
+          <w:rFonts w:ascii="Arial" w:hAnsi="Arial" w:cs="Arial"/>
+          <w:lang w:val="en-US"/>
+        </w:rPr>
+        <w:t>config</w:t>
+      </w:r>
+      <w:proofErr w:type="spellEnd"/>
+      <w:r>
+        <w:rPr>
+          <w:rFonts w:ascii="Arial" w:hAnsi="Arial" w:cs="Arial"/>
+          <w:lang w:val="en-US"/>
+        </w:rPr>
+        <w:t>-router)#network 148.60.66.0</w:t>
+      </w:r>
+    </w:p>
+    <w:p>
+      <w:pPr>
+        <w:spacing w:after="0"/>
+        <w:rPr>
+          <w:rFonts w:ascii="Arial" w:hAnsi="Arial" w:cs="Arial"/>
+          <w:lang w:val="en-US"/>
+        </w:rPr>
+      </w:pPr>
+      <w:proofErr w:type="gramStart"/>
+      <w:r>
+        <w:rPr>
+          <w:rFonts w:ascii="Arial" w:hAnsi="Arial" w:cs="Arial"/>
+          <w:lang w:val="en-US"/>
+        </w:rPr>
+        <w:t>YUMKAAX(</w:t>
+      </w:r>
+      <w:proofErr w:type="spellStart"/>
+      <w:proofErr w:type="gramEnd"/>
+      <w:r>
+        <w:rPr>
+          <w:rFonts w:ascii="Arial" w:hAnsi="Arial" w:cs="Arial"/>
+          <w:lang w:val="en-US"/>
+        </w:rPr>
+        <w:t>config</w:t>
+      </w:r>
+      <w:proofErr w:type="spellEnd"/>
+      <w:r>
+        <w:rPr>
+          <w:rFonts w:ascii="Arial" w:hAnsi="Arial" w:cs="Arial"/>
+          <w:lang w:val="en-US"/>
+        </w:rPr>
+        <w:t>-router)#network 148.60.67.0</w:t>
+      </w:r>
+    </w:p>
+    <w:p>
+      <w:pPr>
+        <w:spacing w:after="0"/>
+        <w:rPr>
+          <w:rFonts w:ascii="Arial" w:hAnsi="Arial" w:cs="Arial"/>
+          <w:lang w:val="en-US"/>
+        </w:rPr>
+      </w:pPr>
+      <w:proofErr w:type="gramStart"/>
+      <w:r>
+        <w:rPr>
+          <w:rFonts w:ascii="Arial" w:hAnsi="Arial" w:cs="Arial"/>
+          <w:lang w:val="en-US"/>
+        </w:rPr>
+        <w:t>YUMKAAX(</w:t>
+      </w:r>
+      <w:proofErr w:type="spellStart"/>
+      <w:proofErr w:type="gramEnd"/>
+      <w:r>
+        <w:rPr>
+          <w:rFonts w:ascii="Arial" w:hAnsi="Arial" w:cs="Arial"/>
+          <w:lang w:val="en-US"/>
+        </w:rPr>
+        <w:t>config</w:t>
+      </w:r>
+      <w:proofErr w:type="spellEnd"/>
+      <w:r>
+        <w:rPr>
+          <w:rFonts w:ascii="Arial" w:hAnsi="Arial" w:cs="Arial"/>
+          <w:lang w:val="en-US"/>
+        </w:rPr>
+        <w:t>-router)#network 148.60.63.0</w:t>
+      </w:r>
+    </w:p>
+    <w:p>
+      <w:pPr>
+        <w:spacing w:after="0"/>
+        <w:rPr>
+          <w:rFonts w:ascii="Arial" w:hAnsi="Arial" w:cs="Arial"/>
+          <w:lang w:val="en-US"/>
+        </w:rPr>
+      </w:pPr>
+      <w:proofErr w:type="gramStart"/>
+      <w:r>
+        <w:rPr>
+          <w:rFonts w:ascii="Arial" w:hAnsi="Arial" w:cs="Arial"/>
+          <w:lang w:val="en-US"/>
+        </w:rPr>
+        <w:t>YUMKAAX(</w:t>
+      </w:r>
+      <w:proofErr w:type="spellStart"/>
+      <w:proofErr w:type="gramEnd"/>
+      <w:r>
+        <w:rPr>
+          <w:rFonts w:ascii="Arial" w:hAnsi="Arial" w:cs="Arial"/>
+          <w:lang w:val="en-US"/>
+        </w:rPr>
+        <w:t>config</w:t>
+      </w:r>
+      <w:proofErr w:type="spellEnd"/>
+      <w:r>
+        <w:rPr>
+          <w:rFonts w:ascii="Arial" w:hAnsi="Arial" w:cs="Arial"/>
+          <w:lang w:val="en-US"/>
+        </w:rPr>
+        <w:t>-router)#network 148.60.105.0</w:t>
+      </w:r>
+    </w:p>
+    <w:p>
+      <w:pPr>
+        <w:spacing w:after="0"/>
+        <w:rPr>
+          <w:rFonts w:ascii="Arial" w:hAnsi="Arial" w:cs="Arial"/>
+          <w:lang w:val="en-US"/>
+        </w:rPr>
+      </w:pPr>
+    </w:p>
+    <w:p>
+      <w:pPr>
+        <w:spacing w:after="0"/>
+        <w:rPr>
+          <w:rFonts w:ascii="Arial" w:hAnsi="Arial" w:cs="Arial"/>
+          <w:lang w:val="es-US"/>
+        </w:rPr>
+      </w:pPr>
+      <w:r>
+        <w:rPr>
+          <w:rFonts w:ascii="Arial" w:hAnsi="Arial" w:cs="Arial"/>
+          <w:highlight w:val="yellow"/>
+          <w:lang w:val="es-US"/>
+        </w:rPr>
+        <w:t>IP COMPUTADORAS</w:t>
+      </w:r>
+    </w:p>
+    <w:p>
+      <w:pPr>
+        <w:spacing w:after="0"/>
+        <w:rPr>
+          <w:rFonts w:ascii="Arial" w:hAnsi="Arial" w:cs="Arial"/>
+          <w:lang w:val="es-US"/>
+        </w:rPr>
+      </w:pPr>
+    </w:p>
+    <w:p>
+      <w:pPr>
+        <w:spacing w:after="0"/>
+        <w:rPr>
+          <w:rFonts w:ascii="Arial" w:hAnsi="Arial" w:cs="Arial"/>
+        </w:rPr>
+      </w:pPr>
+      <w:r>
+        <w:rPr>
+          <w:rFonts w:ascii="Arial" w:hAnsi="Arial" w:cs="Arial"/>
+        </w:rPr>
+        <w:t>VENTAS1 - 148.60.64.65</w:t>
+      </w:r>
+    </w:p>
+    <w:p>
+      <w:pPr>
+        <w:spacing w:after="0"/>
+        <w:rPr>
+          <w:rFonts w:ascii="Arial" w:hAnsi="Arial" w:cs="Arial"/>
+        </w:rPr>
+      </w:pPr>
+      <w:r>
+        <w:rPr>
+          <w:rFonts w:ascii="Arial" w:hAnsi="Arial" w:cs="Arial"/>
+        </w:rPr>
+        <w:t>VENTAS2 - 148.60.64.66</w:t>
+      </w:r>
+    </w:p>
+    <w:p>
+      <w:pPr>
+        <w:spacing w:after="0"/>
+        <w:rPr>
+          <w:rFonts w:ascii="Arial" w:hAnsi="Arial" w:cs="Arial"/>
+        </w:rPr>
+      </w:pPr>
+      <w:r>
+        <w:rPr>
+          <w:rFonts w:ascii="Arial" w:hAnsi="Arial" w:cs="Arial"/>
+        </w:rPr>
+        <w:t>VENTAS3 - 148.60.64.67</w:t>
+      </w:r>
+    </w:p>
+    <w:p>
+      <w:pPr>
+        <w:spacing w:after="0"/>
+        <w:rPr>
+          <w:rFonts w:ascii="Arial" w:hAnsi="Arial" w:cs="Arial"/>
+        </w:rPr>
+      </w:pPr>
+      <w:r>
+        <w:rPr>
+          <w:rFonts w:ascii="Arial" w:hAnsi="Arial" w:cs="Arial"/>
+        </w:rPr>
+        <w:t>VENTAS4 - 148.60.64.68</w:t>
+      </w:r>
+    </w:p>
+    <w:p>
+      <w:pPr>
+        <w:spacing w:after="0"/>
+        <w:rPr>
+          <w:rFonts w:ascii="Arial" w:hAnsi="Arial" w:cs="Arial"/>
+        </w:rPr>
+      </w:pPr>
+    </w:p>
+    <w:p>
+      <w:pPr>
+        <w:spacing w:after="0"/>
+        <w:rPr>
+          <w:rFonts w:ascii="Arial" w:hAnsi="Arial" w:cs="Arial"/>
+        </w:rPr>
+      </w:pPr>
+      <w:r>
+        <w:rPr>
+          <w:rFonts w:ascii="Arial" w:hAnsi="Arial" w:cs="Arial"/>
+        </w:rPr>
+        <w:t>COMPRAS1 - 148.60.66.71</w:t>
+      </w:r>
+    </w:p>
+    <w:p>
+      <w:pPr>
+        <w:spacing w:after="0"/>
+        <w:rPr>
+          <w:rFonts w:ascii="Arial" w:hAnsi="Arial" w:cs="Arial"/>
+        </w:rPr>
+      </w:pPr>
+      <w:r>
+        <w:rPr>
+          <w:rFonts w:ascii="Arial" w:hAnsi="Arial" w:cs="Arial"/>
+        </w:rPr>
+        <w:t>COMPRAS2 - 148.60.66.72</w:t>
+      </w:r>
+    </w:p>
+    <w:p>
+      <w:pPr>
+        <w:spacing w:after="0"/>
+        <w:rPr>
+          <w:rFonts w:ascii="Arial" w:hAnsi="Arial" w:cs="Arial"/>
+        </w:rPr>
+      </w:pPr>
+      <w:r>
+        <w:rPr>
+          <w:rFonts w:ascii="Arial" w:hAnsi="Arial" w:cs="Arial"/>
+        </w:rPr>
+        <w:t>COMPRAS3 - 148.60.66.73</w:t>
+      </w:r>
+    </w:p>
+    <w:p>
+      <w:pPr>
+        <w:spacing w:after="0"/>
+        <w:rPr>
+          <w:rFonts w:ascii="Arial" w:hAnsi="Arial" w:cs="Arial"/>
+        </w:rPr>
+      </w:pPr>
+      <w:r>
+        <w:rPr>
+          <w:rFonts w:ascii="Arial" w:hAnsi="Arial" w:cs="Arial"/>
+        </w:rPr>
+        <w:t>COMPRAS4 - 148.60.66.74</w:t>
+      </w:r>
+    </w:p>
+    <w:p>
+      <w:pPr>
+        <w:spacing w:after="0"/>
+        <w:rPr>
+          <w:rFonts w:ascii="Arial" w:hAnsi="Arial" w:cs="Arial"/>
+        </w:rPr>
+      </w:pPr>
+    </w:p>
+    <w:p>
+      <w:pPr>
+        <w:spacing w:after="0"/>
+        <w:rPr>
+          <w:rFonts w:ascii="Arial" w:hAnsi="Arial" w:cs="Arial"/>
+        </w:rPr>
+      </w:pPr>
+      <w:r>
+        <w:rPr>
+          <w:rFonts w:ascii="Arial" w:hAnsi="Arial" w:cs="Arial"/>
+        </w:rPr>
+        <w:t>TI 1 - 148.60.65.81</w:t>
+      </w:r>
+    </w:p>
+    <w:p>
+      <w:pPr>
+        <w:spacing w:after="0"/>
+        <w:rPr>
+          <w:rFonts w:ascii="Arial" w:hAnsi="Arial" w:cs="Arial"/>
+        </w:rPr>
+      </w:pPr>
+      <w:r>
+        <w:rPr>
+          <w:rFonts w:ascii="Arial" w:hAnsi="Arial" w:cs="Arial"/>
+        </w:rPr>
+        <w:t>TI 2 - 148.60.65.82</w:t>
+      </w:r>
+    </w:p>
+    <w:p>
+      <w:pPr>
+        <w:spacing w:after="0"/>
+        <w:rPr>
+          <w:rFonts w:ascii="Arial" w:hAnsi="Arial" w:cs="Arial"/>
+        </w:rPr>
+      </w:pPr>
+    </w:p>
+    <w:p>
+      <w:pPr>
+        <w:spacing w:after="0"/>
+        <w:rPr>
+          <w:rFonts w:ascii="Arial" w:hAnsi="Arial" w:cs="Arial"/>
+        </w:rPr>
+      </w:pPr>
+      <w:r>
+        <w:rPr>
+          <w:rFonts w:ascii="Arial" w:hAnsi="Arial" w:cs="Arial"/>
+        </w:rPr>
+        <w:t>MKT 1 - 148.60.67.91</w:t>
+      </w:r>
+    </w:p>
+    <w:p>
+      <w:pPr>
+        <w:spacing w:after="0"/>
+        <w:rPr>
+          <w:rFonts w:ascii="Arial" w:hAnsi="Arial" w:cs="Arial"/>
+        </w:rPr>
+      </w:pPr>
+      <w:r>
+        <w:rPr>
+          <w:rFonts w:ascii="Arial" w:hAnsi="Arial" w:cs="Arial"/>
+        </w:rPr>
+        <w:t>MKT 2 - 148.60.67.92</w:t>
+      </w:r>
+    </w:p>
+    <w:p>
+      <w:pPr>
+        <w:spacing w:after="0"/>
+        <w:rPr>
+          <w:rFonts w:ascii="Arial" w:hAnsi="Arial" w:cs="Arial"/>
+        </w:rPr>
+      </w:pPr>
+    </w:p>
+    <w:p>
+      <w:pPr>
+        <w:spacing w:after="0"/>
+        <w:rPr>
+          <w:rFonts w:ascii="Arial" w:hAnsi="Arial" w:cs="Arial"/>
+          <w:highlight w:val="yellow"/>
+        </w:rPr>
+      </w:pPr>
+    </w:p>
+    <w:p>
+      <w:pPr>
+        <w:spacing w:after="0"/>
+        <w:rPr>
+          <w:rFonts w:ascii="Arial" w:hAnsi="Arial" w:cs="Arial"/>
+          <w:highlight w:val="yellow"/>
+        </w:rPr>
+      </w:pPr>
+    </w:p>
+    <w:p>
+      <w:pPr>
+        <w:spacing w:after="0"/>
+        <w:rPr>
+          <w:rFonts w:ascii="Arial" w:hAnsi="Arial" w:cs="Arial"/>
+          <w:highlight w:val="yellow"/>
+        </w:rPr>
+      </w:pPr>
+    </w:p>
+    <w:p>
+      <w:pPr>
+        <w:spacing w:after="0"/>
+        <w:rPr>
+          <w:rFonts w:ascii="Arial" w:hAnsi="Arial" w:cs="Arial"/>
+          <w:highlight w:val="yellow"/>
+        </w:rPr>
+      </w:pPr>
+    </w:p>
+    <w:p>
+      <w:pPr>
+        <w:spacing w:after="0"/>
+        <w:rPr>
+          <w:rFonts w:ascii="Arial" w:hAnsi="Arial" w:cs="Arial"/>
+          <w:highlight w:val="yellow"/>
+        </w:rPr>
+      </w:pPr>
+    </w:p>
+    <w:p>
+      <w:pPr>
+        <w:spacing w:after="0"/>
+        <w:rPr>
+          <w:rFonts w:ascii="Arial" w:hAnsi="Arial" w:cs="Arial"/>
+          <w:highlight w:val="yellow"/>
+        </w:rPr>
+      </w:pPr>
+    </w:p>
+    <w:p>
+      <w:pPr>
+        <w:spacing w:after="0"/>
+        <w:rPr>
+          <w:rFonts w:ascii="Arial" w:hAnsi="Arial" w:cs="Arial"/>
+          <w:highlight w:val="yellow"/>
+        </w:rPr>
+      </w:pPr>
+    </w:p>
+    <w:p>
+      <w:pPr>
+        <w:spacing w:after="0"/>
+        <w:rPr>
+          <w:rFonts w:ascii="Arial" w:hAnsi="Arial" w:cs="Arial"/>
+        </w:rPr>
+      </w:pPr>
+      <w:r>
+        <w:rPr>
+          <w:rFonts w:ascii="Arial" w:hAnsi="Arial" w:cs="Arial"/>
+          <w:highlight w:val="yellow"/>
+        </w:rPr>
+        <w:t>SSH</w:t>
+      </w:r>
+    </w:p>
+    <w:p>
+      <w:pPr>
+        <w:spacing w:after="0"/>
+        <w:rPr>
+          <w:rFonts w:ascii="Arial" w:hAnsi="Arial" w:cs="Arial"/>
+        </w:rPr>
+      </w:pPr>
+      <w:r>
+        <w:rPr>
+          <w:rFonts w:ascii="Arial" w:hAnsi="Arial" w:cs="Arial"/>
+        </w:rPr>
+        <w:t>Esta configuración se aplicó a todos los dispositivos (</w:t>
+      </w:r>
+      <w:proofErr w:type="spellStart"/>
+      <w:r>
+        <w:rPr>
+          <w:rFonts w:ascii="Arial" w:hAnsi="Arial" w:cs="Arial"/>
+        </w:rPr>
+        <w:t>Routers</w:t>
+      </w:r>
+      <w:proofErr w:type="spellEnd"/>
+      <w:r>
+        <w:rPr>
+          <w:rFonts w:ascii="Arial" w:hAnsi="Arial" w:cs="Arial"/>
+        </w:rPr>
+        <w:t xml:space="preserve"> y </w:t>
+      </w:r>
+      <w:proofErr w:type="spellStart"/>
+      <w:r>
+        <w:rPr>
+          <w:rFonts w:ascii="Arial" w:hAnsi="Arial" w:cs="Arial"/>
+        </w:rPr>
+        <w:t>Switches</w:t>
+      </w:r>
+      <w:proofErr w:type="spellEnd"/>
+      <w:r>
+        <w:rPr>
+          <w:rFonts w:ascii="Arial" w:hAnsi="Arial" w:cs="Arial"/>
+        </w:rPr>
+        <w:t>)</w:t>
+      </w:r>
+    </w:p>
+    <w:p>
+      <w:pPr>
+        <w:spacing w:after="0"/>
+        <w:rPr>
+          <w:rFonts w:ascii="Arial" w:hAnsi="Arial" w:cs="Arial"/>
+          <w:lang w:val="es-US"/>
+        </w:rPr>
+      </w:pPr>
+    </w:p>
+    <w:p>
+      <w:pPr>
+        <w:spacing w:after="0"/>
+        <w:rPr>
+          <w:rFonts w:ascii="Arial" w:hAnsi="Arial" w:cs="Arial"/>
+          <w:lang w:val="en-US"/>
+        </w:rPr>
+      </w:pPr>
+      <w:proofErr w:type="spellStart"/>
+      <w:proofErr w:type="gramStart"/>
+      <w:r>
+        <w:rPr>
+          <w:rFonts w:ascii="Arial" w:hAnsi="Arial" w:cs="Arial"/>
+          <w:lang w:val="en-US"/>
+        </w:rPr>
+        <w:t>ip</w:t>
+      </w:r>
+      <w:proofErr w:type="spellEnd"/>
+      <w:proofErr w:type="gramEnd"/>
+      <w:r>
+        <w:rPr>
+          <w:rFonts w:ascii="Arial" w:hAnsi="Arial" w:cs="Arial"/>
+          <w:lang w:val="en-US"/>
+        </w:rPr>
+        <w:t xml:space="preserve"> domain-name juanmark.com</w:t>
+      </w:r>
+    </w:p>
+    <w:p>
+      <w:pPr>
+        <w:spacing w:after="0"/>
+        <w:rPr>
+          <w:rFonts w:ascii="Arial" w:hAnsi="Arial" w:cs="Arial"/>
+          <w:lang w:val="en-US"/>
+        </w:rPr>
+      </w:pPr>
+      <w:proofErr w:type="gramStart"/>
+      <w:r>
+        <w:rPr>
+          <w:rFonts w:ascii="Arial" w:hAnsi="Arial" w:cs="Arial"/>
+          <w:lang w:val="en-US"/>
+        </w:rPr>
+        <w:t>username</w:t>
+      </w:r>
+      <w:proofErr w:type="gramEnd"/>
+      <w:r>
+        <w:rPr>
+          <w:rFonts w:ascii="Arial" w:hAnsi="Arial" w:cs="Arial"/>
+          <w:lang w:val="en-US"/>
+        </w:rPr>
+        <w:t xml:space="preserve"> </w:t>
+      </w:r>
+      <w:proofErr w:type="spellStart"/>
+      <w:r>
+        <w:rPr>
+          <w:rFonts w:ascii="Arial" w:hAnsi="Arial" w:cs="Arial"/>
+          <w:lang w:val="en-US"/>
+        </w:rPr>
+        <w:t>administrador</w:t>
+      </w:r>
+      <w:proofErr w:type="spellEnd"/>
+      <w:r>
+        <w:rPr>
+          <w:rFonts w:ascii="Arial" w:hAnsi="Arial" w:cs="Arial"/>
+          <w:lang w:val="en-US"/>
+        </w:rPr>
+        <w:t xml:space="preserve"> privilege 15 secret Cisco123</w:t>
+      </w:r>
+    </w:p>
+    <w:p>
+      <w:pPr>
+        <w:spacing w:after="0"/>
+        <w:rPr>
+          <w:rFonts w:ascii="Arial" w:hAnsi="Arial" w:cs="Arial"/>
+          <w:lang w:val="en-US"/>
+        </w:rPr>
+      </w:pPr>
+      <w:proofErr w:type="gramStart"/>
+      <w:r>
+        <w:rPr>
+          <w:rFonts w:ascii="Arial" w:hAnsi="Arial" w:cs="Arial"/>
+          <w:lang w:val="en-US"/>
+        </w:rPr>
+        <w:t>crypto</w:t>
+      </w:r>
+      <w:proofErr w:type="gramEnd"/>
+      <w:r>
+        <w:rPr>
+          <w:rFonts w:ascii="Arial" w:hAnsi="Arial" w:cs="Arial"/>
+          <w:lang w:val="en-US"/>
+        </w:rPr>
+        <w:t xml:space="preserve"> key generate </w:t>
+      </w:r>
+      <w:proofErr w:type="spellStart"/>
+      <w:r>
+        <w:rPr>
+          <w:rFonts w:ascii="Arial" w:hAnsi="Arial" w:cs="Arial"/>
+          <w:lang w:val="en-US"/>
+        </w:rPr>
+        <w:t>rsa</w:t>
+      </w:r>
+      <w:proofErr w:type="spellEnd"/>
+    </w:p>
+    <w:p>
+      <w:pPr>
+        <w:spacing w:after="0"/>
+        <w:rPr>
+          <w:rFonts w:ascii="Arial" w:hAnsi="Arial" w:cs="Arial"/>
+          <w:lang w:val="en-US"/>
+        </w:rPr>
+      </w:pPr>
+      <w:proofErr w:type="gramStart"/>
+      <w:r>
+        <w:rPr>
+          <w:rFonts w:ascii="Arial" w:hAnsi="Arial" w:cs="Arial"/>
+          <w:lang w:val="en-US"/>
+        </w:rPr>
+        <w:t>yes</w:t>
+      </w:r>
+      <w:proofErr w:type="gramEnd"/>
+    </w:p>
+    <w:p>
+      <w:pPr>
+        <w:spacing w:after="0"/>
+        <w:rPr>
+          <w:rFonts w:ascii="Arial" w:hAnsi="Arial" w:cs="Arial"/>
+          <w:lang w:val="en-US"/>
+        </w:rPr>
+      </w:pPr>
+      <w:r>
+        <w:rPr>
+          <w:rFonts w:ascii="Arial" w:hAnsi="Arial" w:cs="Arial"/>
+          <w:lang w:val="en-US"/>
+        </w:rPr>
+        <w:t>2048</w:t>
+      </w:r>
+    </w:p>
+    <w:p>
+      <w:pPr>
+        <w:spacing w:after="0"/>
+        <w:rPr>
+          <w:rFonts w:ascii="Arial" w:hAnsi="Arial" w:cs="Arial"/>
+          <w:lang w:val="en-US"/>
+        </w:rPr>
+      </w:pPr>
+      <w:proofErr w:type="spellStart"/>
+      <w:proofErr w:type="gramStart"/>
+      <w:r>
+        <w:rPr>
+          <w:rFonts w:ascii="Arial" w:hAnsi="Arial" w:cs="Arial"/>
+          <w:lang w:val="en-US"/>
+        </w:rPr>
+        <w:t>ip</w:t>
+      </w:r>
+      <w:proofErr w:type="spellEnd"/>
+      <w:proofErr w:type="gramEnd"/>
+      <w:r>
+        <w:rPr>
+          <w:rFonts w:ascii="Arial" w:hAnsi="Arial" w:cs="Arial"/>
+          <w:lang w:val="en-US"/>
+        </w:rPr>
+        <w:t xml:space="preserve"> </w:t>
+      </w:r>
+      <w:proofErr w:type="spellStart"/>
+      <w:r>
+        <w:rPr>
+          <w:rFonts w:ascii="Arial" w:hAnsi="Arial" w:cs="Arial"/>
+          <w:lang w:val="en-US"/>
+        </w:rPr>
+        <w:t>ssh</w:t>
+      </w:r>
+      <w:proofErr w:type="spellEnd"/>
+      <w:r>
+        <w:rPr>
+          <w:rFonts w:ascii="Arial" w:hAnsi="Arial" w:cs="Arial"/>
+          <w:lang w:val="en-US"/>
+        </w:rPr>
+        <w:t xml:space="preserve"> version 2</w:t>
+      </w:r>
+    </w:p>
+    <w:p>
+      <w:pPr>
+        <w:spacing w:after="0"/>
+        <w:rPr>
+          <w:rFonts w:ascii="Arial" w:hAnsi="Arial" w:cs="Arial"/>
+          <w:lang w:val="en-US"/>
+        </w:rPr>
+      </w:pPr>
+      <w:proofErr w:type="gramStart"/>
+      <w:r>
+        <w:rPr>
+          <w:rFonts w:ascii="Arial" w:hAnsi="Arial" w:cs="Arial"/>
+          <w:lang w:val="en-US"/>
+        </w:rPr>
+        <w:t>enable</w:t>
+      </w:r>
+      <w:proofErr w:type="gramEnd"/>
+      <w:r>
+        <w:rPr>
+          <w:rFonts w:ascii="Arial" w:hAnsi="Arial" w:cs="Arial"/>
+          <w:lang w:val="en-US"/>
+        </w:rPr>
+        <w:t xml:space="preserve"> secret Cisco123</w:t>
+      </w:r>
+    </w:p>
+    <w:p>
+      <w:pPr>
+        <w:spacing w:after="0"/>
+        <w:rPr>
+          <w:rFonts w:ascii="Arial" w:hAnsi="Arial" w:cs="Arial"/>
+          <w:lang w:val="en-US"/>
+        </w:rPr>
+      </w:pPr>
+      <w:proofErr w:type="gramStart"/>
+      <w:r>
+        <w:rPr>
+          <w:rFonts w:ascii="Arial" w:hAnsi="Arial" w:cs="Arial"/>
+          <w:lang w:val="en-US"/>
+        </w:rPr>
+        <w:t>line</w:t>
+      </w:r>
+      <w:proofErr w:type="gramEnd"/>
+      <w:r>
+        <w:rPr>
+          <w:rFonts w:ascii="Arial" w:hAnsi="Arial" w:cs="Arial"/>
+          <w:lang w:val="en-US"/>
+        </w:rPr>
+        <w:t xml:space="preserve"> </w:t>
+      </w:r>
+      <w:proofErr w:type="spellStart"/>
+      <w:r>
+        <w:rPr>
+          <w:rFonts w:ascii="Arial" w:hAnsi="Arial" w:cs="Arial"/>
+          <w:lang w:val="en-US"/>
+        </w:rPr>
+        <w:t>vty</w:t>
+      </w:r>
+      <w:proofErr w:type="spellEnd"/>
+      <w:r>
+        <w:rPr>
+          <w:rFonts w:ascii="Arial" w:hAnsi="Arial" w:cs="Arial"/>
+          <w:lang w:val="en-US"/>
+        </w:rPr>
+        <w:t xml:space="preserve"> 0 15</w:t>
+      </w:r>
+    </w:p>
+    <w:p>
+      <w:pPr>
+        <w:spacing w:after="0"/>
+        <w:rPr>
+          <w:rFonts w:ascii="Arial" w:hAnsi="Arial" w:cs="Arial"/>
+          <w:lang w:val="en-US"/>
+        </w:rPr>
+      </w:pPr>
+      <w:proofErr w:type="gramStart"/>
+      <w:r>
+        <w:rPr>
+          <w:rFonts w:ascii="Arial" w:hAnsi="Arial" w:cs="Arial"/>
+          <w:lang w:val="en-US"/>
+        </w:rPr>
+        <w:t>transport</w:t>
+      </w:r>
+      <w:proofErr w:type="gramEnd"/>
+      <w:r>
+        <w:rPr>
+          <w:rFonts w:ascii="Arial" w:hAnsi="Arial" w:cs="Arial"/>
+          <w:lang w:val="en-US"/>
+        </w:rPr>
+        <w:t xml:space="preserve"> input </w:t>
+      </w:r>
+      <w:proofErr w:type="spellStart"/>
+      <w:r>
+        <w:rPr>
+          <w:rFonts w:ascii="Arial" w:hAnsi="Arial" w:cs="Arial"/>
+          <w:lang w:val="en-US"/>
+        </w:rPr>
+        <w:t>ssh</w:t>
+      </w:r>
+      <w:proofErr w:type="spellEnd"/>
+    </w:p>
+    <w:p>
+      <w:pPr>
+        <w:spacing w:after="0"/>
+        <w:rPr>
+          <w:rFonts w:ascii="Arial" w:hAnsi="Arial" w:cs="Arial"/>
+          <w:lang w:val="en-US"/>
+        </w:rPr>
+      </w:pPr>
+      <w:proofErr w:type="gramStart"/>
+      <w:r>
+        <w:rPr>
+          <w:rFonts w:ascii="Arial" w:hAnsi="Arial" w:cs="Arial"/>
+          <w:lang w:val="en-US"/>
+        </w:rPr>
+        <w:t>login</w:t>
+      </w:r>
+      <w:proofErr w:type="gramEnd"/>
+      <w:r>
+        <w:rPr>
+          <w:rFonts w:ascii="Arial" w:hAnsi="Arial" w:cs="Arial"/>
+          <w:lang w:val="en-US"/>
+        </w:rPr>
+        <w:t xml:space="preserve"> local</w:t>
+      </w:r>
+    </w:p>
+    <w:p>
+      <w:pPr>
+        <w:spacing w:after="0"/>
+        <w:rPr>
+          <w:rFonts w:ascii="Arial" w:hAnsi="Arial" w:cs="Arial"/>
+          <w:lang w:val="en-US"/>
+        </w:rPr>
+      </w:pPr>
+    </w:p>
+    <w:p>
+      <w:pPr>
+        <w:spacing w:after="0"/>
+        <w:rPr>
+          <w:rFonts w:ascii="Arial" w:hAnsi="Arial" w:cs="Arial"/>
+          <w:lang w:val="en-US"/>
+        </w:rPr>
+      </w:pPr>
+      <w:r>
+        <w:rPr>
+          <w:rFonts w:ascii="Arial" w:hAnsi="Arial" w:cs="Arial"/>
+          <w:highlight w:val="yellow"/>
+          <w:lang w:val="en-US"/>
+        </w:rPr>
+        <w:t>TACACS</w:t>
+      </w:r>
+    </w:p>
+    <w:p>
+      <w:pPr>
+        <w:spacing w:after="0"/>
+        <w:rPr>
+          <w:rFonts w:ascii="Arial" w:hAnsi="Arial" w:cs="Arial"/>
+          <w:lang w:val="en-US"/>
+        </w:rPr>
+      </w:pPr>
+      <w:proofErr w:type="spellStart"/>
+      <w:proofErr w:type="gramStart"/>
+      <w:r>
+        <w:rPr>
+          <w:rFonts w:ascii="Arial" w:hAnsi="Arial" w:cs="Arial"/>
+          <w:lang w:val="en-US"/>
+        </w:rPr>
+        <w:t>aaa</w:t>
+      </w:r>
+      <w:proofErr w:type="spellEnd"/>
+      <w:proofErr w:type="gramEnd"/>
+      <w:r>
+        <w:rPr>
+          <w:rFonts w:ascii="Arial" w:hAnsi="Arial" w:cs="Arial"/>
+          <w:lang w:val="en-US"/>
+        </w:rPr>
+        <w:t xml:space="preserve"> new-model</w:t>
+      </w:r>
+    </w:p>
+    <w:p>
+      <w:pPr>
+        <w:spacing w:after="0"/>
+        <w:rPr>
+          <w:rFonts w:ascii="Arial" w:hAnsi="Arial" w:cs="Arial"/>
+          <w:lang w:val="en-US"/>
+        </w:rPr>
+      </w:pPr>
+      <w:proofErr w:type="spellStart"/>
+      <w:proofErr w:type="gramStart"/>
+      <w:r>
+        <w:rPr>
+          <w:rFonts w:ascii="Arial" w:hAnsi="Arial" w:cs="Arial"/>
+          <w:lang w:val="en-US"/>
+        </w:rPr>
+        <w:t>aaa</w:t>
+      </w:r>
+      <w:proofErr w:type="spellEnd"/>
+      <w:proofErr w:type="gramEnd"/>
+      <w:r>
+        <w:rPr>
+          <w:rFonts w:ascii="Arial" w:hAnsi="Arial" w:cs="Arial"/>
+          <w:lang w:val="en-US"/>
+        </w:rPr>
+        <w:t xml:space="preserve"> authentication login default group </w:t>
+      </w:r>
+      <w:proofErr w:type="spellStart"/>
+      <w:r>
+        <w:rPr>
+          <w:rFonts w:ascii="Arial" w:hAnsi="Arial" w:cs="Arial"/>
+          <w:lang w:val="en-US"/>
+        </w:rPr>
+        <w:t>tacacs</w:t>
+      </w:r>
+      <w:proofErr w:type="spellEnd"/>
+      <w:r>
+        <w:rPr>
+          <w:rFonts w:ascii="Arial" w:hAnsi="Arial" w:cs="Arial"/>
+          <w:lang w:val="en-US"/>
+        </w:rPr>
+        <w:t>+</w:t>
+      </w:r>
+    </w:p>
+    <w:p>
+      <w:pPr>
+        <w:spacing w:after="0"/>
+        <w:rPr>
+          <w:rFonts w:ascii="Arial" w:hAnsi="Arial" w:cs="Arial"/>
+          <w:lang w:val="en-US"/>
+        </w:rPr>
+      </w:pPr>
+      <w:proofErr w:type="spellStart"/>
+      <w:proofErr w:type="gramStart"/>
+      <w:r>
+        <w:rPr>
+          <w:rFonts w:ascii="Arial" w:hAnsi="Arial" w:cs="Arial"/>
+          <w:lang w:val="en-US"/>
+        </w:rPr>
+        <w:t>tacacs</w:t>
+      </w:r>
+      <w:proofErr w:type="spellEnd"/>
+      <w:r>
+        <w:rPr>
+          <w:rFonts w:ascii="Arial" w:hAnsi="Arial" w:cs="Arial"/>
+          <w:lang w:val="en-US"/>
+        </w:rPr>
+        <w:t>-server</w:t>
+      </w:r>
+      <w:proofErr w:type="gramEnd"/>
+      <w:r>
+        <w:rPr>
+          <w:rFonts w:ascii="Arial" w:hAnsi="Arial" w:cs="Arial"/>
+          <w:lang w:val="en-US"/>
+        </w:rPr>
+        <w:t xml:space="preserve"> host 148.60.0.150 key login</w:t>
+      </w:r>
+    </w:p>
+    <w:p>
+      <w:pPr>
+        <w:spacing w:after="0"/>
+        <w:rPr>
+          <w:rFonts w:ascii="Arial" w:hAnsi="Arial" w:cs="Arial"/>
+          <w:lang w:val="en-US"/>
+        </w:rPr>
+      </w:pPr>
+    </w:p>
+    <w:p>
+      <w:pPr>
+        <w:spacing w:after="0"/>
+        <w:rPr>
+          <w:rFonts w:ascii="Arial" w:hAnsi="Arial" w:cs="Arial"/>
+          <w:lang w:val="es-US"/>
+        </w:rPr>
+      </w:pPr>
+      <w:proofErr w:type="spellStart"/>
+      <w:r>
+        <w:rPr>
+          <w:rFonts w:ascii="Arial" w:hAnsi="Arial" w:cs="Arial"/>
+          <w:highlight w:val="yellow"/>
+          <w:lang w:val="es-US"/>
+        </w:rPr>
+        <w:t>Shut</w:t>
+      </w:r>
+      <w:proofErr w:type="spellEnd"/>
+    </w:p>
+    <w:p>
+      <w:pPr>
+        <w:spacing w:after="0"/>
+        <w:rPr>
+          <w:rFonts w:ascii="Times New Roman" w:eastAsia="Times New Roman" w:hAnsi="Times New Roman" w:cs="Times New Roman"/>
+          <w:b/>
+          <w:sz w:val="24"/>
+          <w:szCs w:val="24"/>
+          <w:lang w:val="es-US" w:eastAsia="es-US"/>
+        </w:rPr>
+      </w:pPr>
+      <w:r>
+        <w:rPr>
+          <w:rFonts w:ascii="Times New Roman" w:eastAsia="Times New Roman" w:hAnsi="Times New Roman" w:cs="Times New Roman"/>
+          <w:b/>
+          <w:sz w:val="24"/>
+          <w:szCs w:val="24"/>
+          <w:lang w:val="es-US" w:eastAsia="es-US"/>
+        </w:rPr>
+        <w:t>MS1</w:t>
+      </w:r>
+    </w:p>
+    <w:p>
+      <w:pPr>
+        <w:spacing w:after="0"/>
+        <w:rPr>
+          <w:rFonts w:ascii="Arial" w:hAnsi="Arial" w:cs="Arial"/>
+          <w:lang w:val="en-US"/>
+        </w:rPr>
+      </w:pPr>
+      <w:proofErr w:type="spellStart"/>
+      <w:r>
+        <w:rPr>
+          <w:rFonts w:ascii="Arial" w:hAnsi="Arial" w:cs="Arial"/>
+          <w:lang w:val="en-US"/>
+        </w:rPr>
+        <w:t>Int</w:t>
+      </w:r>
+      <w:proofErr w:type="spellEnd"/>
+      <w:r>
+        <w:rPr>
+          <w:rFonts w:ascii="Arial" w:hAnsi="Arial" w:cs="Arial"/>
+          <w:lang w:val="en-US"/>
+        </w:rPr>
+        <w:t xml:space="preserve"> f0/3</w:t>
+      </w:r>
+    </w:p>
+    <w:p>
+      <w:pPr>
+        <w:spacing w:after="0"/>
+        <w:rPr>
+          <w:rFonts w:ascii="Arial" w:hAnsi="Arial" w:cs="Arial"/>
+          <w:lang w:val="en-US"/>
+        </w:rPr>
+      </w:pPr>
+      <w:r>
+        <w:rPr>
+          <w:rFonts w:ascii="Arial" w:hAnsi="Arial" w:cs="Arial"/>
+          <w:lang w:val="en-US"/>
+        </w:rPr>
+        <w:t>Shut</w:t>
+      </w:r>
+    </w:p>
+    <w:p>
+      <w:pPr>
+        <w:spacing w:after="0"/>
+        <w:rPr>
+          <w:rFonts w:ascii="Arial" w:hAnsi="Arial" w:cs="Arial"/>
+          <w:lang w:val="en-US"/>
+        </w:rPr>
+      </w:pPr>
+      <w:proofErr w:type="spellStart"/>
+      <w:r>
+        <w:rPr>
+          <w:rFonts w:ascii="Arial" w:hAnsi="Arial" w:cs="Arial"/>
+          <w:lang w:val="en-US"/>
+        </w:rPr>
+        <w:t>Int</w:t>
+      </w:r>
+      <w:proofErr w:type="spellEnd"/>
+      <w:r>
+        <w:rPr>
+          <w:rFonts w:ascii="Arial" w:hAnsi="Arial" w:cs="Arial"/>
+          <w:lang w:val="en-US"/>
+        </w:rPr>
+        <w:t xml:space="preserve"> range f0/8-24</w:t>
+      </w:r>
+    </w:p>
+    <w:p>
+      <w:pPr>
+        <w:spacing w:after="0"/>
+        <w:rPr>
+          <w:rFonts w:ascii="Arial" w:hAnsi="Arial" w:cs="Arial"/>
+          <w:lang w:val="en-US"/>
+        </w:rPr>
+      </w:pPr>
+      <w:r>
+        <w:rPr>
+          <w:rFonts w:ascii="Arial" w:hAnsi="Arial" w:cs="Arial"/>
+          <w:lang w:val="en-US"/>
+        </w:rPr>
+        <w:t>Shut</w:t>
+      </w:r>
+    </w:p>
+    <w:p>
+      <w:pPr>
+        <w:spacing w:after="0"/>
+        <w:rPr>
+          <w:rFonts w:ascii="Arial" w:hAnsi="Arial" w:cs="Arial"/>
+          <w:lang w:val="en-US"/>
+        </w:rPr>
+      </w:pPr>
+    </w:p>
+    <w:p>
+      <w:pPr>
+        <w:spacing w:after="0"/>
+        <w:rPr>
+          <w:rFonts w:ascii="Arial" w:hAnsi="Arial" w:cs="Arial"/>
+          <w:b/>
+          <w:lang w:val="en-US"/>
+        </w:rPr>
+      </w:pPr>
+      <w:r>
+        <w:rPr>
+          <w:rFonts w:ascii="Arial" w:hAnsi="Arial" w:cs="Arial"/>
+          <w:b/>
+          <w:lang w:val="en-US"/>
+        </w:rPr>
+        <w:t>MS2</w:t>
+      </w:r>
+    </w:p>
+    <w:p>
+      <w:pPr>
+        <w:spacing w:after="0"/>
+        <w:rPr>
+          <w:rFonts w:ascii="Arial" w:hAnsi="Arial" w:cs="Arial"/>
+          <w:lang w:val="en-US"/>
+        </w:rPr>
+      </w:pPr>
+      <w:proofErr w:type="spellStart"/>
+      <w:r>
+        <w:rPr>
+          <w:rFonts w:ascii="Arial" w:hAnsi="Arial" w:cs="Arial"/>
+          <w:lang w:val="en-US"/>
+        </w:rPr>
+        <w:t>Int</w:t>
+      </w:r>
+      <w:proofErr w:type="spellEnd"/>
+      <w:r>
+        <w:rPr>
+          <w:rFonts w:ascii="Arial" w:hAnsi="Arial" w:cs="Arial"/>
+          <w:lang w:val="en-US"/>
+        </w:rPr>
+        <w:t xml:space="preserve"> range f0/1-4</w:t>
+      </w:r>
+    </w:p>
+    <w:p>
+      <w:pPr>
+        <w:spacing w:after="0"/>
+        <w:rPr>
+          <w:rFonts w:ascii="Arial" w:hAnsi="Arial" w:cs="Arial"/>
+          <w:lang w:val="en-US"/>
+        </w:rPr>
+      </w:pPr>
+      <w:r>
+        <w:rPr>
+          <w:rFonts w:ascii="Arial" w:hAnsi="Arial" w:cs="Arial"/>
+          <w:lang w:val="en-US"/>
+        </w:rPr>
+        <w:t>Shut</w:t>
+      </w:r>
+    </w:p>
+    <w:p>
+      <w:pPr>
+        <w:spacing w:after="0"/>
+        <w:rPr>
+          <w:rFonts w:ascii="Arial" w:hAnsi="Arial" w:cs="Arial"/>
+          <w:lang w:val="en-US"/>
+        </w:rPr>
+      </w:pPr>
+      <w:proofErr w:type="spellStart"/>
+      <w:r>
+        <w:rPr>
+          <w:rFonts w:ascii="Arial" w:hAnsi="Arial" w:cs="Arial"/>
+          <w:lang w:val="en-US"/>
+        </w:rPr>
+        <w:t>Int</w:t>
+      </w:r>
+      <w:proofErr w:type="spellEnd"/>
+      <w:r>
+        <w:rPr>
+          <w:rFonts w:ascii="Arial" w:hAnsi="Arial" w:cs="Arial"/>
+          <w:lang w:val="en-US"/>
+        </w:rPr>
+        <w:t xml:space="preserve"> </w:t>
+      </w:r>
+      <w:r>
+        <w:rPr>
+          <w:rFonts w:ascii="Arial" w:hAnsi="Arial" w:cs="Arial"/>
+          <w:lang w:val="en-US"/>
+        </w:rPr>
+        <w:t>range f0/8-9</w:t>
+      </w:r>
+    </w:p>
+    <w:p>
+      <w:pPr>
+        <w:spacing w:after="0"/>
+        <w:rPr>
+          <w:rFonts w:ascii="Arial" w:hAnsi="Arial" w:cs="Arial"/>
+          <w:lang w:val="en-US"/>
+        </w:rPr>
+      </w:pPr>
+      <w:r>
+        <w:rPr>
+          <w:rFonts w:ascii="Arial" w:hAnsi="Arial" w:cs="Arial"/>
+          <w:lang w:val="en-US"/>
+        </w:rPr>
+        <w:t>Shut</w:t>
+      </w:r>
+    </w:p>
+    <w:p>
+      <w:pPr>
+        <w:spacing w:after="0"/>
+        <w:rPr>
+          <w:rFonts w:ascii="Arial" w:hAnsi="Arial" w:cs="Arial"/>
+          <w:lang w:val="en-US"/>
+        </w:rPr>
+      </w:pPr>
+      <w:proofErr w:type="spellStart"/>
+      <w:r>
+        <w:rPr>
+          <w:rFonts w:ascii="Arial" w:hAnsi="Arial" w:cs="Arial"/>
+          <w:lang w:val="en-US"/>
+        </w:rPr>
+        <w:t>Int</w:t>
+      </w:r>
+      <w:proofErr w:type="spellEnd"/>
+      <w:r>
+        <w:rPr>
+          <w:rFonts w:ascii="Arial" w:hAnsi="Arial" w:cs="Arial"/>
+          <w:lang w:val="en-US"/>
+        </w:rPr>
+        <w:t xml:space="preserve"> range f0/11-24</w:t>
+      </w:r>
+    </w:p>
+    <w:p>
+      <w:pPr>
+        <w:spacing w:after="0"/>
+        <w:rPr>
+          <w:rFonts w:ascii="Arial" w:hAnsi="Arial" w:cs="Arial"/>
+          <w:lang w:val="en-US"/>
+        </w:rPr>
+      </w:pPr>
+      <w:r>
+        <w:rPr>
+          <w:rFonts w:ascii="Arial" w:hAnsi="Arial" w:cs="Arial"/>
+          <w:lang w:val="en-US"/>
+        </w:rPr>
+        <w:t>Shut</w:t>
+      </w:r>
+    </w:p>
+    <w:p>
+      <w:pPr>
+        <w:spacing w:after="0"/>
+        <w:rPr>
+          <w:rFonts w:ascii="Arial" w:hAnsi="Arial" w:cs="Arial"/>
+          <w:lang w:val="en-US"/>
+        </w:rPr>
+      </w:pPr>
+    </w:p>
+    <w:p>
+      <w:pPr>
+        <w:spacing w:after="0"/>
+        <w:rPr>
+          <w:rFonts w:ascii="Arial" w:hAnsi="Arial" w:cs="Arial"/>
+          <w:b/>
+          <w:lang w:val="en-US"/>
+        </w:rPr>
+      </w:pPr>
+      <w:r>
+        <w:rPr>
+          <w:rFonts w:ascii="Arial" w:hAnsi="Arial" w:cs="Arial"/>
+          <w:b/>
+          <w:lang w:val="en-US"/>
+        </w:rPr>
+        <w:t>MS3</w:t>
+      </w:r>
+    </w:p>
+    <w:p>
+      <w:pPr>
+        <w:spacing w:after="0"/>
+        <w:rPr>
+          <w:rFonts w:ascii="Arial" w:hAnsi="Arial" w:cs="Arial"/>
+          <w:lang w:val="en-US"/>
+        </w:rPr>
+      </w:pPr>
+      <w:proofErr w:type="spellStart"/>
+      <w:r>
+        <w:rPr>
+          <w:rFonts w:ascii="Arial" w:hAnsi="Arial" w:cs="Arial"/>
+          <w:lang w:val="en-US"/>
+        </w:rPr>
+        <w:t>Int</w:t>
+      </w:r>
+      <w:proofErr w:type="spellEnd"/>
+      <w:r>
+        <w:rPr>
+          <w:rFonts w:ascii="Arial" w:hAnsi="Arial" w:cs="Arial"/>
+          <w:lang w:val="en-US"/>
+        </w:rPr>
+        <w:t xml:space="preserve"> range f0/1-3</w:t>
+      </w:r>
+    </w:p>
+    <w:p>
+      <w:pPr>
+        <w:spacing w:after="0"/>
+        <w:rPr>
+          <w:rFonts w:ascii="Arial" w:hAnsi="Arial" w:cs="Arial"/>
+          <w:lang w:val="en-US"/>
+        </w:rPr>
+      </w:pPr>
+      <w:r>
+        <w:rPr>
+          <w:rFonts w:ascii="Arial" w:hAnsi="Arial" w:cs="Arial"/>
+          <w:lang w:val="en-US"/>
+        </w:rPr>
+        <w:t>Shut</w:t>
+      </w:r>
+    </w:p>
+    <w:p>
+      <w:pPr>
+        <w:spacing w:after="0"/>
+        <w:rPr>
+          <w:rFonts w:ascii="Arial" w:hAnsi="Arial" w:cs="Arial"/>
+          <w:lang w:val="en-US"/>
+        </w:rPr>
+      </w:pPr>
+      <w:proofErr w:type="spellStart"/>
+      <w:r>
+        <w:rPr>
+          <w:rFonts w:ascii="Arial" w:hAnsi="Arial" w:cs="Arial"/>
+          <w:lang w:val="en-US"/>
+        </w:rPr>
+        <w:t>Int</w:t>
+      </w:r>
+      <w:proofErr w:type="spellEnd"/>
+      <w:r>
+        <w:rPr>
+          <w:rFonts w:ascii="Arial" w:hAnsi="Arial" w:cs="Arial"/>
+          <w:lang w:val="en-US"/>
+        </w:rPr>
+        <w:t xml:space="preserve"> range f0/7-10</w:t>
+      </w:r>
+    </w:p>
+    <w:p>
+      <w:pPr>
+        <w:spacing w:after="0"/>
+        <w:rPr>
+          <w:rFonts w:ascii="Arial" w:hAnsi="Arial" w:cs="Arial"/>
+          <w:lang w:val="en-US"/>
+        </w:rPr>
+      </w:pPr>
+      <w:r>
+        <w:rPr>
+          <w:rFonts w:ascii="Arial" w:hAnsi="Arial" w:cs="Arial"/>
+          <w:lang w:val="en-US"/>
+        </w:rPr>
+        <w:t>Shut</w:t>
+      </w:r>
+    </w:p>
+    <w:p>
+      <w:pPr>
+        <w:spacing w:after="0"/>
+        <w:rPr>
+          <w:rFonts w:ascii="Arial" w:hAnsi="Arial" w:cs="Arial"/>
+          <w:lang w:val="en-US"/>
+        </w:rPr>
+      </w:pPr>
+      <w:proofErr w:type="spellStart"/>
+      <w:r>
+        <w:rPr>
+          <w:rFonts w:ascii="Arial" w:hAnsi="Arial" w:cs="Arial"/>
+          <w:lang w:val="en-US"/>
+        </w:rPr>
+        <w:t>Int</w:t>
+      </w:r>
+      <w:proofErr w:type="spellEnd"/>
+      <w:r>
+        <w:rPr>
+          <w:rFonts w:ascii="Arial" w:hAnsi="Arial" w:cs="Arial"/>
+          <w:lang w:val="en-US"/>
+        </w:rPr>
+        <w:t xml:space="preserve"> range f0/12-24</w:t>
+      </w:r>
+    </w:p>
+    <w:p>
+      <w:pPr>
+        <w:spacing w:after="0"/>
+        <w:rPr>
+          <w:rFonts w:ascii="Arial" w:hAnsi="Arial" w:cs="Arial"/>
+          <w:lang w:val="en-US"/>
+        </w:rPr>
+      </w:pPr>
+      <w:r>
+        <w:rPr>
+          <w:rFonts w:ascii="Arial" w:hAnsi="Arial" w:cs="Arial"/>
+          <w:lang w:val="en-US"/>
+        </w:rPr>
+        <w:t>Shut</w:t>
+      </w:r>
+    </w:p>
+    <w:p>
+      <w:pPr>
+        <w:spacing w:after="0"/>
+        <w:rPr>
+          <w:rFonts w:ascii="Arial" w:hAnsi="Arial" w:cs="Arial"/>
+          <w:lang w:val="en-US"/>
+        </w:rPr>
+      </w:pPr>
+    </w:p>
+    <w:p>
+      <w:pPr>
+        <w:spacing w:after="0"/>
+        <w:rPr>
+          <w:rFonts w:ascii="Arial" w:hAnsi="Arial" w:cs="Arial"/>
+          <w:b/>
+          <w:lang w:val="en-US"/>
+        </w:rPr>
+      </w:pPr>
+      <w:r>
+        <w:rPr>
+          <w:rFonts w:ascii="Arial" w:hAnsi="Arial" w:cs="Arial"/>
+          <w:b/>
+          <w:lang w:val="en-US"/>
+        </w:rPr>
+        <w:t>MS4</w:t>
+      </w:r>
+    </w:p>
+    <w:p>
+      <w:pPr>
+        <w:spacing w:after="0"/>
+        <w:rPr>
+          <w:rFonts w:ascii="Arial" w:hAnsi="Arial" w:cs="Arial"/>
+          <w:lang w:val="en-US"/>
+        </w:rPr>
+      </w:pPr>
+      <w:proofErr w:type="spellStart"/>
+      <w:r>
+        <w:rPr>
+          <w:rFonts w:ascii="Arial" w:hAnsi="Arial" w:cs="Arial"/>
+          <w:lang w:val="en-US"/>
+        </w:rPr>
+        <w:t>Int</w:t>
+      </w:r>
+      <w:proofErr w:type="spellEnd"/>
+      <w:r>
+        <w:rPr>
+          <w:rFonts w:ascii="Arial" w:hAnsi="Arial" w:cs="Arial"/>
+          <w:lang w:val="en-US"/>
+        </w:rPr>
+        <w:t xml:space="preserve"> range f0/1-2</w:t>
+      </w:r>
+    </w:p>
+    <w:p>
+      <w:pPr>
+        <w:spacing w:after="0"/>
+        <w:rPr>
+          <w:rFonts w:ascii="Arial" w:hAnsi="Arial" w:cs="Arial"/>
+          <w:lang w:val="en-US"/>
+        </w:rPr>
+      </w:pPr>
+      <w:r>
+        <w:rPr>
+          <w:rFonts w:ascii="Arial" w:hAnsi="Arial" w:cs="Arial"/>
+          <w:lang w:val="en-US"/>
+        </w:rPr>
+        <w:t>Shut</w:t>
+      </w:r>
+    </w:p>
+    <w:p>
+      <w:pPr>
+        <w:spacing w:after="0"/>
+        <w:rPr>
+          <w:rFonts w:ascii="Arial" w:hAnsi="Arial" w:cs="Arial"/>
+          <w:lang w:val="en-US"/>
+        </w:rPr>
+      </w:pPr>
+      <w:proofErr w:type="spellStart"/>
+      <w:r>
+        <w:rPr>
+          <w:rFonts w:ascii="Arial" w:hAnsi="Arial" w:cs="Arial"/>
+          <w:lang w:val="en-US"/>
+        </w:rPr>
         <w:lastRenderedPageBreak/>
-        <w:t>RIP</w:t>
-      </w:r>
-    </w:p>
-    <w:p>
-      <w:pPr>
-        <w:spacing w:after="0"/>
-        <w:rPr>
-          <w:rFonts w:ascii="Arial" w:hAnsi="Arial" w:cs="Arial"/>
-          <w:lang w:val="en-US"/>
-        </w:rPr>
-      </w:pPr>
-      <w:proofErr w:type="gramStart"/>
-      <w:r>
-        <w:rPr>
-          <w:rFonts w:ascii="Arial" w:hAnsi="Arial" w:cs="Arial"/>
-          <w:lang w:val="en-US"/>
-        </w:rPr>
-        <w:t>ITZAMANA(</w:t>
-      </w:r>
-      <w:proofErr w:type="spellStart"/>
-      <w:proofErr w:type="gramEnd"/>
-      <w:r>
-        <w:rPr>
-          <w:rFonts w:ascii="Arial" w:hAnsi="Arial" w:cs="Arial"/>
-          <w:lang w:val="en-US"/>
-        </w:rPr>
-        <w:t>config</w:t>
-      </w:r>
-      <w:proofErr w:type="spellEnd"/>
-      <w:r>
-        <w:rPr>
-          <w:rFonts w:ascii="Arial" w:hAnsi="Arial" w:cs="Arial"/>
-          <w:lang w:val="en-US"/>
-        </w:rPr>
-        <w:t>)#router rip</w:t>
-      </w:r>
-    </w:p>
-    <w:p>
-      <w:pPr>
-        <w:spacing w:after="0"/>
-        <w:rPr>
-          <w:rFonts w:ascii="Arial" w:hAnsi="Arial" w:cs="Arial"/>
-          <w:lang w:val="en-US"/>
-        </w:rPr>
-      </w:pPr>
-      <w:proofErr w:type="gramStart"/>
-      <w:r>
-        <w:rPr>
-          <w:rFonts w:ascii="Arial" w:hAnsi="Arial" w:cs="Arial"/>
-          <w:lang w:val="en-US"/>
-        </w:rPr>
-        <w:t>ITZAMANA(</w:t>
-      </w:r>
-      <w:proofErr w:type="spellStart"/>
-      <w:proofErr w:type="gramEnd"/>
-      <w:r>
-        <w:rPr>
-          <w:rFonts w:ascii="Arial" w:hAnsi="Arial" w:cs="Arial"/>
-          <w:lang w:val="en-US"/>
-        </w:rPr>
-        <w:t>config</w:t>
-      </w:r>
-      <w:proofErr w:type="spellEnd"/>
-      <w:r>
-        <w:rPr>
-          <w:rFonts w:ascii="Arial" w:hAnsi="Arial" w:cs="Arial"/>
-          <w:lang w:val="en-US"/>
-        </w:rPr>
-        <w:t>-router)#version 2</w:t>
-      </w:r>
-    </w:p>
-    <w:p>
-      <w:pPr>
-        <w:spacing w:after="0"/>
-        <w:rPr>
-          <w:rFonts w:ascii="Arial" w:hAnsi="Arial" w:cs="Arial"/>
-          <w:lang w:val="en-US"/>
-        </w:rPr>
-      </w:pPr>
-      <w:proofErr w:type="gramStart"/>
-      <w:r>
-        <w:rPr>
-          <w:rFonts w:ascii="Arial" w:hAnsi="Arial" w:cs="Arial"/>
-          <w:lang w:val="en-US"/>
-        </w:rPr>
-        <w:t>ITZAMANA(</w:t>
-      </w:r>
-      <w:proofErr w:type="spellStart"/>
-      <w:proofErr w:type="gramEnd"/>
-      <w:r>
-        <w:rPr>
-          <w:rFonts w:ascii="Arial" w:hAnsi="Arial" w:cs="Arial"/>
-          <w:lang w:val="en-US"/>
-        </w:rPr>
-        <w:t>config</w:t>
-      </w:r>
-      <w:proofErr w:type="spellEnd"/>
-      <w:r>
-        <w:rPr>
-          <w:rFonts w:ascii="Arial" w:hAnsi="Arial" w:cs="Arial"/>
-          <w:lang w:val="en-US"/>
-        </w:rPr>
-        <w:t>-router)#no auto-summary</w:t>
-      </w:r>
-    </w:p>
-    <w:p>
-      <w:pPr>
-        <w:spacing w:after="0"/>
-        <w:rPr>
-          <w:rFonts w:ascii="Arial" w:hAnsi="Arial" w:cs="Arial"/>
-          <w:lang w:val="en-US"/>
-        </w:rPr>
-      </w:pPr>
-      <w:proofErr w:type="gramStart"/>
-      <w:r>
-        <w:rPr>
-          <w:rFonts w:ascii="Arial" w:hAnsi="Arial" w:cs="Arial"/>
-          <w:lang w:val="en-US"/>
-        </w:rPr>
-        <w:t>ITZAMANA(</w:t>
-      </w:r>
-      <w:proofErr w:type="spellStart"/>
-      <w:proofErr w:type="gramEnd"/>
-      <w:r>
-        <w:rPr>
-          <w:rFonts w:ascii="Arial" w:hAnsi="Arial" w:cs="Arial"/>
-          <w:lang w:val="en-US"/>
-        </w:rPr>
-        <w:t>config</w:t>
-      </w:r>
-      <w:proofErr w:type="spellEnd"/>
-      <w:r>
-        <w:rPr>
-          <w:rFonts w:ascii="Arial" w:hAnsi="Arial" w:cs="Arial"/>
-          <w:lang w:val="en-US"/>
-        </w:rPr>
-        <w:t>-router)#network 148.60.64.0</w:t>
-      </w:r>
-    </w:p>
-    <w:p>
-      <w:pPr>
-        <w:spacing w:after="0"/>
-        <w:rPr>
-          <w:rFonts w:ascii="Arial" w:hAnsi="Arial" w:cs="Arial"/>
-          <w:lang w:val="en-US"/>
-        </w:rPr>
-      </w:pPr>
-      <w:proofErr w:type="gramStart"/>
-      <w:r>
-        <w:rPr>
-          <w:rFonts w:ascii="Arial" w:hAnsi="Arial" w:cs="Arial"/>
-          <w:lang w:val="en-US"/>
-        </w:rPr>
-        <w:t>ITZAMANA(</w:t>
-      </w:r>
-      <w:proofErr w:type="spellStart"/>
-      <w:proofErr w:type="gramEnd"/>
-      <w:r>
-        <w:rPr>
-          <w:rFonts w:ascii="Arial" w:hAnsi="Arial" w:cs="Arial"/>
-          <w:lang w:val="en-US"/>
-        </w:rPr>
-        <w:t>config</w:t>
-      </w:r>
-      <w:proofErr w:type="spellEnd"/>
-      <w:r>
-        <w:rPr>
-          <w:rFonts w:ascii="Arial" w:hAnsi="Arial" w:cs="Arial"/>
-          <w:lang w:val="en-US"/>
-        </w:rPr>
-        <w:t>-router)#network 148.60.65.0</w:t>
-      </w:r>
-    </w:p>
-    <w:p>
-      <w:pPr>
-        <w:spacing w:after="0"/>
-        <w:rPr>
-          <w:rFonts w:ascii="Arial" w:hAnsi="Arial" w:cs="Arial"/>
-          <w:lang w:val="en-US"/>
-        </w:rPr>
-      </w:pPr>
-      <w:proofErr w:type="gramStart"/>
-      <w:r>
-        <w:rPr>
-          <w:rFonts w:ascii="Arial" w:hAnsi="Arial" w:cs="Arial"/>
-          <w:lang w:val="en-US"/>
-        </w:rPr>
-        <w:t>ITZAMANA(</w:t>
-      </w:r>
-      <w:proofErr w:type="spellStart"/>
-      <w:proofErr w:type="gramEnd"/>
-      <w:r>
-        <w:rPr>
-          <w:rFonts w:ascii="Arial" w:hAnsi="Arial" w:cs="Arial"/>
-          <w:lang w:val="en-US"/>
-        </w:rPr>
-        <w:t>config</w:t>
-      </w:r>
-      <w:proofErr w:type="spellEnd"/>
-      <w:r>
-        <w:rPr>
-          <w:rFonts w:ascii="Arial" w:hAnsi="Arial" w:cs="Arial"/>
-          <w:lang w:val="en-US"/>
-        </w:rPr>
-        <w:t>-router)#network 148.60.66.0</w:t>
-      </w:r>
-    </w:p>
-    <w:p>
-      <w:pPr>
-        <w:spacing w:after="0"/>
-        <w:rPr>
-          <w:rFonts w:ascii="Arial" w:hAnsi="Arial" w:cs="Arial"/>
-          <w:lang w:val="en-US"/>
-        </w:rPr>
-      </w:pPr>
-      <w:proofErr w:type="gramStart"/>
-      <w:r>
-        <w:rPr>
-          <w:rFonts w:ascii="Arial" w:hAnsi="Arial" w:cs="Arial"/>
-          <w:lang w:val="en-US"/>
-        </w:rPr>
-        <w:t>ITZAMANA(</w:t>
-      </w:r>
-      <w:proofErr w:type="spellStart"/>
-      <w:proofErr w:type="gramEnd"/>
-      <w:r>
-        <w:rPr>
-          <w:rFonts w:ascii="Arial" w:hAnsi="Arial" w:cs="Arial"/>
-          <w:lang w:val="en-US"/>
-        </w:rPr>
-        <w:t>config</w:t>
-      </w:r>
-      <w:proofErr w:type="spellEnd"/>
-      <w:r>
-        <w:rPr>
-          <w:rFonts w:ascii="Arial" w:hAnsi="Arial" w:cs="Arial"/>
-          <w:lang w:val="en-US"/>
-        </w:rPr>
-        <w:t>-router)#network 148.60.67.0</w:t>
-      </w:r>
-    </w:p>
-    <w:p>
-      <w:pPr>
-        <w:spacing w:after="0"/>
-        <w:rPr>
-          <w:rFonts w:ascii="Arial" w:hAnsi="Arial" w:cs="Arial"/>
-          <w:lang w:val="en-US"/>
-        </w:rPr>
-      </w:pPr>
-      <w:proofErr w:type="gramStart"/>
-      <w:r>
-        <w:rPr>
-          <w:rFonts w:ascii="Arial" w:hAnsi="Arial" w:cs="Arial"/>
-          <w:lang w:val="en-US"/>
-        </w:rPr>
-        <w:t>ITZAMANA(</w:t>
-      </w:r>
-      <w:proofErr w:type="spellStart"/>
-      <w:proofErr w:type="gramEnd"/>
-      <w:r>
-        <w:rPr>
-          <w:rFonts w:ascii="Arial" w:hAnsi="Arial" w:cs="Arial"/>
-          <w:lang w:val="en-US"/>
-        </w:rPr>
-        <w:t>config</w:t>
-      </w:r>
-      <w:proofErr w:type="spellEnd"/>
-      <w:r>
-        <w:rPr>
-          <w:rFonts w:ascii="Arial" w:hAnsi="Arial" w:cs="Arial"/>
-          <w:lang w:val="en-US"/>
-        </w:rPr>
-        <w:t>-router)#network 148.60.63.0</w:t>
-      </w:r>
-    </w:p>
-    <w:p>
-      <w:pPr>
-        <w:spacing w:after="0"/>
-        <w:rPr>
-          <w:rFonts w:ascii="Arial" w:hAnsi="Arial" w:cs="Arial"/>
-          <w:lang w:val="en-US"/>
-        </w:rPr>
-      </w:pPr>
-      <w:proofErr w:type="gramStart"/>
-      <w:r>
-        <w:rPr>
-          <w:rFonts w:ascii="Arial" w:hAnsi="Arial" w:cs="Arial"/>
-          <w:lang w:val="en-US"/>
-        </w:rPr>
-        <w:t>ITZAMANA(</w:t>
-      </w:r>
-      <w:proofErr w:type="spellStart"/>
-      <w:proofErr w:type="gramEnd"/>
-      <w:r>
-        <w:rPr>
-          <w:rFonts w:ascii="Arial" w:hAnsi="Arial" w:cs="Arial"/>
-          <w:lang w:val="en-US"/>
-        </w:rPr>
-        <w:t>config</w:t>
-      </w:r>
-      <w:proofErr w:type="spellEnd"/>
-      <w:r>
-        <w:rPr>
-          <w:rFonts w:ascii="Arial" w:hAnsi="Arial" w:cs="Arial"/>
-          <w:lang w:val="en-US"/>
-        </w:rPr>
-        <w:t>-router)#network 148.60.62.0</w:t>
-      </w:r>
-    </w:p>
-    <w:p>
-      <w:pPr>
-        <w:spacing w:after="0"/>
-        <w:rPr>
-          <w:rFonts w:ascii="Arial" w:hAnsi="Arial" w:cs="Arial"/>
-          <w:lang w:val="en-US"/>
-        </w:rPr>
-      </w:pPr>
-      <w:proofErr w:type="gramStart"/>
-      <w:r>
-        <w:rPr>
-          <w:rFonts w:ascii="Arial" w:hAnsi="Arial" w:cs="Arial"/>
-          <w:lang w:val="en-US"/>
-        </w:rPr>
-        <w:t>ITZAMANA(</w:t>
-      </w:r>
-      <w:proofErr w:type="spellStart"/>
-      <w:proofErr w:type="gramEnd"/>
-      <w:r>
-        <w:rPr>
-          <w:rFonts w:ascii="Arial" w:hAnsi="Arial" w:cs="Arial"/>
-          <w:lang w:val="en-US"/>
-        </w:rPr>
-        <w:t>config</w:t>
-      </w:r>
-      <w:proofErr w:type="spellEnd"/>
-      <w:r>
-        <w:rPr>
-          <w:rFonts w:ascii="Arial" w:hAnsi="Arial" w:cs="Arial"/>
-          <w:lang w:val="en-US"/>
-        </w:rPr>
-        <w:t>-router)#network 148.60.104.0</w:t>
-      </w:r>
-    </w:p>
-    <w:p>
-      <w:pPr>
-        <w:spacing w:after="0"/>
-        <w:rPr>
-          <w:rFonts w:ascii="Arial" w:hAnsi="Arial" w:cs="Arial"/>
-          <w:lang w:val="en-US"/>
-        </w:rPr>
-      </w:pPr>
-    </w:p>
-    <w:p>
-      <w:pPr>
-        <w:spacing w:after="0"/>
-        <w:rPr>
-          <w:rFonts w:ascii="Arial" w:hAnsi="Arial" w:cs="Arial"/>
-          <w:lang w:val="en-US"/>
-        </w:rPr>
-      </w:pPr>
-      <w:proofErr w:type="gramStart"/>
-      <w:r>
-        <w:rPr>
-          <w:rFonts w:ascii="Arial" w:hAnsi="Arial" w:cs="Arial"/>
-          <w:lang w:val="en-US"/>
-        </w:rPr>
-        <w:t>YUMKAAX(</w:t>
-      </w:r>
-      <w:proofErr w:type="spellStart"/>
-      <w:proofErr w:type="gramEnd"/>
-      <w:r>
-        <w:rPr>
-          <w:rFonts w:ascii="Arial" w:hAnsi="Arial" w:cs="Arial"/>
-          <w:lang w:val="en-US"/>
-        </w:rPr>
-        <w:t>config</w:t>
-      </w:r>
-      <w:proofErr w:type="spellEnd"/>
-      <w:r>
-        <w:rPr>
-          <w:rFonts w:ascii="Arial" w:hAnsi="Arial" w:cs="Arial"/>
-          <w:lang w:val="en-US"/>
-        </w:rPr>
-        <w:t>)#router rip</w:t>
-      </w:r>
-    </w:p>
-    <w:p>
-      <w:pPr>
-        <w:spacing w:after="0"/>
-        <w:rPr>
-          <w:rFonts w:ascii="Arial" w:hAnsi="Arial" w:cs="Arial"/>
-          <w:lang w:val="en-US"/>
-        </w:rPr>
-      </w:pPr>
-      <w:proofErr w:type="gramStart"/>
-      <w:r>
-        <w:rPr>
-          <w:rFonts w:ascii="Arial" w:hAnsi="Arial" w:cs="Arial"/>
-          <w:lang w:val="en-US"/>
-        </w:rPr>
-        <w:t>YUMKAAX(</w:t>
-      </w:r>
-      <w:proofErr w:type="spellStart"/>
-      <w:proofErr w:type="gramEnd"/>
-      <w:r>
-        <w:rPr>
-          <w:rFonts w:ascii="Arial" w:hAnsi="Arial" w:cs="Arial"/>
-          <w:lang w:val="en-US"/>
-        </w:rPr>
-        <w:t>config</w:t>
-      </w:r>
-      <w:proofErr w:type="spellEnd"/>
-      <w:r>
-        <w:rPr>
-          <w:rFonts w:ascii="Arial" w:hAnsi="Arial" w:cs="Arial"/>
-          <w:lang w:val="en-US"/>
-        </w:rPr>
-        <w:t>-router)#version 2</w:t>
-      </w:r>
-    </w:p>
-    <w:p>
-      <w:pPr>
-        <w:spacing w:after="0"/>
-        <w:rPr>
-          <w:rFonts w:ascii="Arial" w:hAnsi="Arial" w:cs="Arial"/>
-          <w:lang w:val="en-US"/>
-        </w:rPr>
-      </w:pPr>
-      <w:proofErr w:type="gramStart"/>
-      <w:r>
-        <w:rPr>
-          <w:rFonts w:ascii="Arial" w:hAnsi="Arial" w:cs="Arial"/>
-          <w:lang w:val="en-US"/>
-        </w:rPr>
-        <w:t>YUMKAAX(</w:t>
-      </w:r>
-      <w:proofErr w:type="spellStart"/>
-      <w:proofErr w:type="gramEnd"/>
-      <w:r>
-        <w:rPr>
-          <w:rFonts w:ascii="Arial" w:hAnsi="Arial" w:cs="Arial"/>
-          <w:lang w:val="en-US"/>
-        </w:rPr>
-        <w:t>config</w:t>
-      </w:r>
-      <w:proofErr w:type="spellEnd"/>
-      <w:r>
-        <w:rPr>
-          <w:rFonts w:ascii="Arial" w:hAnsi="Arial" w:cs="Arial"/>
-          <w:lang w:val="en-US"/>
-        </w:rPr>
-        <w:t>-router)#no auto-summary</w:t>
-      </w:r>
-    </w:p>
-    <w:p>
-      <w:pPr>
-        <w:spacing w:after="0"/>
-        <w:rPr>
-          <w:rFonts w:ascii="Arial" w:hAnsi="Arial" w:cs="Arial"/>
-          <w:lang w:val="en-US"/>
-        </w:rPr>
-      </w:pPr>
-      <w:proofErr w:type="gramStart"/>
-      <w:r>
-        <w:rPr>
-          <w:rFonts w:ascii="Arial" w:hAnsi="Arial" w:cs="Arial"/>
-          <w:lang w:val="en-US"/>
-        </w:rPr>
-        <w:t>YUMKAAX(</w:t>
-      </w:r>
-      <w:proofErr w:type="spellStart"/>
-      <w:proofErr w:type="gramEnd"/>
-      <w:r>
-        <w:rPr>
-          <w:rFonts w:ascii="Arial" w:hAnsi="Arial" w:cs="Arial"/>
-          <w:lang w:val="en-US"/>
-        </w:rPr>
-        <w:t>config</w:t>
-      </w:r>
-      <w:proofErr w:type="spellEnd"/>
-      <w:r>
-        <w:rPr>
-          <w:rFonts w:ascii="Arial" w:hAnsi="Arial" w:cs="Arial"/>
-          <w:lang w:val="en-US"/>
-        </w:rPr>
-        <w:t>-router)#network 148.60.64.0</w:t>
-      </w:r>
-    </w:p>
-    <w:p>
-      <w:pPr>
-        <w:spacing w:after="0"/>
-        <w:rPr>
-          <w:rFonts w:ascii="Arial" w:hAnsi="Arial" w:cs="Arial"/>
-          <w:lang w:val="en-US"/>
-        </w:rPr>
-      </w:pPr>
-      <w:proofErr w:type="gramStart"/>
-      <w:r>
-        <w:rPr>
-          <w:rFonts w:ascii="Arial" w:hAnsi="Arial" w:cs="Arial"/>
-          <w:lang w:val="en-US"/>
-        </w:rPr>
-        <w:t>YUMKAAX(</w:t>
-      </w:r>
-      <w:proofErr w:type="spellStart"/>
-      <w:proofErr w:type="gramEnd"/>
-      <w:r>
-        <w:rPr>
-          <w:rFonts w:ascii="Arial" w:hAnsi="Arial" w:cs="Arial"/>
-          <w:lang w:val="en-US"/>
-        </w:rPr>
-        <w:t>config</w:t>
-      </w:r>
-      <w:proofErr w:type="spellEnd"/>
-      <w:r>
-        <w:rPr>
-          <w:rFonts w:ascii="Arial" w:hAnsi="Arial" w:cs="Arial"/>
-          <w:lang w:val="en-US"/>
-        </w:rPr>
-        <w:t>-router)#network 148.60.65.0</w:t>
-      </w:r>
-    </w:p>
-    <w:p>
-      <w:pPr>
-        <w:spacing w:after="0"/>
-        <w:rPr>
-          <w:rFonts w:ascii="Arial" w:hAnsi="Arial" w:cs="Arial"/>
-          <w:lang w:val="en-US"/>
-        </w:rPr>
-      </w:pPr>
-      <w:proofErr w:type="gramStart"/>
-      <w:r>
-        <w:rPr>
-          <w:rFonts w:ascii="Arial" w:hAnsi="Arial" w:cs="Arial"/>
-          <w:lang w:val="en-US"/>
-        </w:rPr>
-        <w:t>YUMKAAX(</w:t>
-      </w:r>
-      <w:proofErr w:type="spellStart"/>
-      <w:proofErr w:type="gramEnd"/>
-      <w:r>
-        <w:rPr>
-          <w:rFonts w:ascii="Arial" w:hAnsi="Arial" w:cs="Arial"/>
-          <w:lang w:val="en-US"/>
-        </w:rPr>
-        <w:t>config</w:t>
-      </w:r>
-      <w:proofErr w:type="spellEnd"/>
-      <w:r>
-        <w:rPr>
-          <w:rFonts w:ascii="Arial" w:hAnsi="Arial" w:cs="Arial"/>
-          <w:lang w:val="en-US"/>
-        </w:rPr>
-        <w:t>-router)#network 148.60.66.0</w:t>
-      </w:r>
-    </w:p>
-    <w:p>
-      <w:pPr>
-        <w:spacing w:after="0"/>
-        <w:rPr>
-          <w:rFonts w:ascii="Arial" w:hAnsi="Arial" w:cs="Arial"/>
-          <w:lang w:val="en-US"/>
-        </w:rPr>
-      </w:pPr>
-      <w:proofErr w:type="gramStart"/>
-      <w:r>
-        <w:rPr>
-          <w:rFonts w:ascii="Arial" w:hAnsi="Arial" w:cs="Arial"/>
-          <w:lang w:val="en-US"/>
-        </w:rPr>
-        <w:t>YUMKAAX(</w:t>
-      </w:r>
-      <w:proofErr w:type="spellStart"/>
-      <w:proofErr w:type="gramEnd"/>
-      <w:r>
-        <w:rPr>
-          <w:rFonts w:ascii="Arial" w:hAnsi="Arial" w:cs="Arial"/>
-          <w:lang w:val="en-US"/>
-        </w:rPr>
-        <w:t>config</w:t>
-      </w:r>
-      <w:proofErr w:type="spellEnd"/>
-      <w:r>
-        <w:rPr>
-          <w:rFonts w:ascii="Arial" w:hAnsi="Arial" w:cs="Arial"/>
-          <w:lang w:val="en-US"/>
-        </w:rPr>
-        <w:t>-router)#network 148.60.67.0</w:t>
-      </w:r>
-    </w:p>
-    <w:p>
-      <w:pPr>
-        <w:spacing w:after="0"/>
-        <w:rPr>
-          <w:rFonts w:ascii="Arial" w:hAnsi="Arial" w:cs="Arial"/>
-          <w:lang w:val="en-US"/>
-        </w:rPr>
-      </w:pPr>
-      <w:proofErr w:type="gramStart"/>
-      <w:r>
-        <w:rPr>
-          <w:rFonts w:ascii="Arial" w:hAnsi="Arial" w:cs="Arial"/>
-          <w:lang w:val="en-US"/>
-        </w:rPr>
-        <w:t>YUMKAAX(</w:t>
-      </w:r>
-      <w:proofErr w:type="spellStart"/>
-      <w:proofErr w:type="gramEnd"/>
-      <w:r>
-        <w:rPr>
-          <w:rFonts w:ascii="Arial" w:hAnsi="Arial" w:cs="Arial"/>
-          <w:lang w:val="en-US"/>
-        </w:rPr>
-        <w:t>config</w:t>
-      </w:r>
-      <w:proofErr w:type="spellEnd"/>
-      <w:r>
-        <w:rPr>
-          <w:rFonts w:ascii="Arial" w:hAnsi="Arial" w:cs="Arial"/>
-          <w:lang w:val="en-US"/>
-        </w:rPr>
-        <w:t>-router)#network 148.60.63.0</w:t>
-      </w:r>
-    </w:p>
-    <w:p>
-      <w:pPr>
-        <w:spacing w:after="0"/>
-        <w:rPr>
-          <w:rFonts w:ascii="Arial" w:hAnsi="Arial" w:cs="Arial"/>
-          <w:lang w:val="en-US"/>
-        </w:rPr>
-      </w:pPr>
-      <w:proofErr w:type="gramStart"/>
-      <w:r>
-        <w:rPr>
-          <w:rFonts w:ascii="Arial" w:hAnsi="Arial" w:cs="Arial"/>
-          <w:lang w:val="en-US"/>
-        </w:rPr>
-        <w:t>YUMKAAX(</w:t>
-      </w:r>
-      <w:proofErr w:type="spellStart"/>
-      <w:proofErr w:type="gramEnd"/>
-      <w:r>
-        <w:rPr>
-          <w:rFonts w:ascii="Arial" w:hAnsi="Arial" w:cs="Arial"/>
-          <w:lang w:val="en-US"/>
-        </w:rPr>
-        <w:t>config</w:t>
-      </w:r>
-      <w:proofErr w:type="spellEnd"/>
-      <w:r>
-        <w:rPr>
-          <w:rFonts w:ascii="Arial" w:hAnsi="Arial" w:cs="Arial"/>
-          <w:lang w:val="en-US"/>
-        </w:rPr>
-        <w:t>-router)#network 148.60.105.0</w:t>
-      </w:r>
-    </w:p>
-    <w:p>
-      <w:pPr>
-        <w:spacing w:after="0"/>
-        <w:rPr>
-          <w:rFonts w:ascii="Arial" w:hAnsi="Arial" w:cs="Arial"/>
-          <w:lang w:val="en-US"/>
-        </w:rPr>
-      </w:pPr>
-    </w:p>
-    <w:p>
-      <w:pPr>
-        <w:spacing w:after="0"/>
-        <w:rPr>
-          <w:rFonts w:ascii="Arial" w:hAnsi="Arial" w:cs="Arial"/>
-          <w:lang w:val="en-US"/>
-        </w:rPr>
-      </w:pPr>
-      <w:r>
-        <w:rPr>
-          <w:rFonts w:ascii="Arial" w:hAnsi="Arial" w:cs="Arial"/>
-          <w:highlight w:val="yellow"/>
-          <w:lang w:val="en-US"/>
-        </w:rPr>
-        <w:t>IP COMPUTADORAS</w:t>
-      </w:r>
-    </w:p>
-    <w:p>
-      <w:pPr>
-        <w:spacing w:after="0"/>
-        <w:rPr>
-          <w:rFonts w:ascii="Arial" w:hAnsi="Arial" w:cs="Arial"/>
-          <w:lang w:val="en-US"/>
-        </w:rPr>
-      </w:pPr>
-    </w:p>
-    <w:p>
-      <w:pPr>
-        <w:spacing w:after="0"/>
-        <w:rPr>
-          <w:rFonts w:ascii="Arial" w:hAnsi="Arial" w:cs="Arial"/>
-        </w:rPr>
-      </w:pPr>
-      <w:r>
-        <w:rPr>
-          <w:rFonts w:ascii="Arial" w:hAnsi="Arial" w:cs="Arial"/>
-        </w:rPr>
-        <w:t>VENTAS1 - 148.60.64.65</w:t>
-      </w:r>
-    </w:p>
-    <w:p>
-      <w:pPr>
-        <w:spacing w:after="0"/>
-        <w:rPr>
-          <w:rFonts w:ascii="Arial" w:hAnsi="Arial" w:cs="Arial"/>
-        </w:rPr>
-      </w:pPr>
-      <w:r>
-        <w:rPr>
-          <w:rFonts w:ascii="Arial" w:hAnsi="Arial" w:cs="Arial"/>
-        </w:rPr>
-        <w:t>VENTAS2 - 148.60.64.66</w:t>
-      </w:r>
-    </w:p>
-    <w:p>
-      <w:pPr>
-        <w:spacing w:after="0"/>
-        <w:rPr>
-          <w:rFonts w:ascii="Arial" w:hAnsi="Arial" w:cs="Arial"/>
-        </w:rPr>
-      </w:pPr>
-      <w:r>
-        <w:rPr>
-          <w:rFonts w:ascii="Arial" w:hAnsi="Arial" w:cs="Arial"/>
-        </w:rPr>
-        <w:t>VENTAS3 - 148.60.64.67</w:t>
-      </w:r>
-    </w:p>
-    <w:p>
-      <w:pPr>
-        <w:spacing w:after="0"/>
-        <w:rPr>
-          <w:rFonts w:ascii="Arial" w:hAnsi="Arial" w:cs="Arial"/>
-        </w:rPr>
-      </w:pPr>
-      <w:r>
-        <w:rPr>
-          <w:rFonts w:ascii="Arial" w:hAnsi="Arial" w:cs="Arial"/>
-        </w:rPr>
-        <w:t>VENTAS4 - 148.60.64.68</w:t>
-      </w:r>
-    </w:p>
-    <w:p>
-      <w:pPr>
-        <w:spacing w:after="0"/>
-        <w:rPr>
-          <w:rFonts w:ascii="Arial" w:hAnsi="Arial" w:cs="Arial"/>
-        </w:rPr>
-      </w:pPr>
-    </w:p>
-    <w:p>
-      <w:pPr>
-        <w:spacing w:after="0"/>
-        <w:rPr>
-          <w:rFonts w:ascii="Arial" w:hAnsi="Arial" w:cs="Arial"/>
-        </w:rPr>
-      </w:pPr>
-      <w:r>
-        <w:rPr>
-          <w:rFonts w:ascii="Arial" w:hAnsi="Arial" w:cs="Arial"/>
-        </w:rPr>
-        <w:t>COMPRAS1 - 148.60.66.71</w:t>
-      </w:r>
-    </w:p>
-    <w:p>
-      <w:pPr>
-        <w:spacing w:after="0"/>
-        <w:rPr>
-          <w:rFonts w:ascii="Arial" w:hAnsi="Arial" w:cs="Arial"/>
-        </w:rPr>
-      </w:pPr>
-      <w:r>
-        <w:rPr>
-          <w:rFonts w:ascii="Arial" w:hAnsi="Arial" w:cs="Arial"/>
-        </w:rPr>
-        <w:t>COMPRAS2 - 148.60.66.72</w:t>
-      </w:r>
-    </w:p>
-    <w:p>
-      <w:pPr>
-        <w:spacing w:after="0"/>
-        <w:rPr>
-          <w:rFonts w:ascii="Arial" w:hAnsi="Arial" w:cs="Arial"/>
-        </w:rPr>
-      </w:pPr>
-      <w:r>
-        <w:rPr>
-          <w:rFonts w:ascii="Arial" w:hAnsi="Arial" w:cs="Arial"/>
-        </w:rPr>
-        <w:t>COMPRAS3 - 148.60.66.73</w:t>
-      </w:r>
-    </w:p>
-    <w:p>
-      <w:pPr>
-        <w:spacing w:after="0"/>
-        <w:rPr>
-          <w:rFonts w:ascii="Arial" w:hAnsi="Arial" w:cs="Arial"/>
-        </w:rPr>
-      </w:pPr>
-      <w:r>
-        <w:rPr>
-          <w:rFonts w:ascii="Arial" w:hAnsi="Arial" w:cs="Arial"/>
-        </w:rPr>
-        <w:t>COMPRAS4 - 148.60.66.74</w:t>
-      </w:r>
-    </w:p>
-    <w:p>
-      <w:pPr>
-        <w:spacing w:after="0"/>
-        <w:rPr>
-          <w:rFonts w:ascii="Arial" w:hAnsi="Arial" w:cs="Arial"/>
-        </w:rPr>
-      </w:pPr>
-    </w:p>
-    <w:p>
-      <w:pPr>
-        <w:spacing w:after="0"/>
-        <w:rPr>
-          <w:rFonts w:ascii="Arial" w:hAnsi="Arial" w:cs="Arial"/>
-        </w:rPr>
-      </w:pPr>
-      <w:r>
-        <w:rPr>
-          <w:rFonts w:ascii="Arial" w:hAnsi="Arial" w:cs="Arial"/>
-        </w:rPr>
-        <w:t>TI 1 - 148.60.65.81</w:t>
-      </w:r>
-    </w:p>
-    <w:p>
-      <w:pPr>
-        <w:spacing w:after="0"/>
-        <w:rPr>
-          <w:rFonts w:ascii="Arial" w:hAnsi="Arial" w:cs="Arial"/>
-        </w:rPr>
-      </w:pPr>
-      <w:r>
-        <w:rPr>
-          <w:rFonts w:ascii="Arial" w:hAnsi="Arial" w:cs="Arial"/>
-        </w:rPr>
-        <w:t>TI 2 - 148.60.65.82</w:t>
-      </w:r>
-    </w:p>
-    <w:p>
-      <w:pPr>
-        <w:spacing w:after="0"/>
-        <w:rPr>
-          <w:rFonts w:ascii="Arial" w:hAnsi="Arial" w:cs="Arial"/>
-        </w:rPr>
-      </w:pPr>
-    </w:p>
-    <w:p>
-      <w:pPr>
-        <w:spacing w:after="0"/>
-        <w:rPr>
-          <w:rFonts w:ascii="Arial" w:hAnsi="Arial" w:cs="Arial"/>
-        </w:rPr>
-      </w:pPr>
-      <w:r>
-        <w:rPr>
-          <w:rFonts w:ascii="Arial" w:hAnsi="Arial" w:cs="Arial"/>
-        </w:rPr>
-        <w:t>MKT 1 - 148.60.67.91</w:t>
-      </w:r>
-    </w:p>
-    <w:p>
-      <w:pPr>
-        <w:spacing w:after="0"/>
-        <w:rPr>
-          <w:rFonts w:ascii="Arial" w:hAnsi="Arial" w:cs="Arial"/>
-        </w:rPr>
-      </w:pPr>
-      <w:r>
-        <w:rPr>
-          <w:rFonts w:ascii="Arial" w:hAnsi="Arial" w:cs="Arial"/>
-        </w:rPr>
-        <w:t>MKT 2 - 148.60.67.92</w:t>
-      </w:r>
-    </w:p>
-    <w:p>
-      <w:pPr>
-        <w:spacing w:after="0"/>
-        <w:rPr>
-          <w:rFonts w:ascii="Arial" w:hAnsi="Arial" w:cs="Arial"/>
-        </w:rPr>
-      </w:pPr>
-    </w:p>
-    <w:p>
-      <w:pPr>
-        <w:spacing w:after="0"/>
-        <w:rPr>
-          <w:rFonts w:ascii="Arial" w:hAnsi="Arial" w:cs="Arial"/>
-          <w:highlight w:val="yellow"/>
-        </w:rPr>
-      </w:pPr>
-    </w:p>
-    <w:p>
-      <w:pPr>
-        <w:spacing w:after="0"/>
-        <w:rPr>
-          <w:rFonts w:ascii="Arial" w:hAnsi="Arial" w:cs="Arial"/>
-          <w:highlight w:val="yellow"/>
-        </w:rPr>
-      </w:pPr>
-    </w:p>
-    <w:p>
-      <w:pPr>
-        <w:spacing w:after="0"/>
-        <w:rPr>
-          <w:rFonts w:ascii="Arial" w:hAnsi="Arial" w:cs="Arial"/>
-          <w:highlight w:val="yellow"/>
-        </w:rPr>
-      </w:pPr>
-    </w:p>
-    <w:p>
-      <w:pPr>
-        <w:spacing w:after="0"/>
-        <w:rPr>
-          <w:rFonts w:ascii="Arial" w:hAnsi="Arial" w:cs="Arial"/>
-          <w:highlight w:val="yellow"/>
-        </w:rPr>
-      </w:pPr>
-    </w:p>
-    <w:p>
-      <w:pPr>
-        <w:spacing w:after="0"/>
-        <w:rPr>
-          <w:rFonts w:ascii="Arial" w:hAnsi="Arial" w:cs="Arial"/>
-          <w:highlight w:val="yellow"/>
-        </w:rPr>
-      </w:pPr>
-    </w:p>
-    <w:p>
-      <w:pPr>
-        <w:spacing w:after="0"/>
-        <w:rPr>
-          <w:rFonts w:ascii="Arial" w:hAnsi="Arial" w:cs="Arial"/>
-          <w:highlight w:val="yellow"/>
-        </w:rPr>
-      </w:pPr>
-    </w:p>
-    <w:p>
-      <w:pPr>
-        <w:spacing w:after="0"/>
-        <w:rPr>
-          <w:rFonts w:ascii="Arial" w:hAnsi="Arial" w:cs="Arial"/>
-          <w:highlight w:val="yellow"/>
-        </w:rPr>
-      </w:pPr>
-    </w:p>
-    <w:p>
-      <w:pPr>
-        <w:spacing w:after="0"/>
-        <w:rPr>
-          <w:rFonts w:ascii="Arial" w:hAnsi="Arial" w:cs="Arial"/>
+        <w:t>Int</w:t>
+      </w:r>
+      <w:proofErr w:type="spellEnd"/>
+      <w:r>
+        <w:rPr>
+          <w:rFonts w:ascii="Arial" w:hAnsi="Arial" w:cs="Arial"/>
+          <w:lang w:val="en-US"/>
+        </w:rPr>
+        <w:t xml:space="preserve"> f0/5</w:t>
+      </w:r>
+    </w:p>
+    <w:p>
+      <w:pPr>
+        <w:spacing w:after="0"/>
+        <w:rPr>
+          <w:rFonts w:ascii="Arial" w:hAnsi="Arial" w:cs="Arial"/>
+          <w:lang w:val="en-US"/>
+        </w:rPr>
+      </w:pPr>
+      <w:r>
+        <w:rPr>
+          <w:rFonts w:ascii="Arial" w:hAnsi="Arial" w:cs="Arial"/>
+          <w:lang w:val="en-US"/>
+        </w:rPr>
+        <w:t>Shut</w:t>
+      </w:r>
+    </w:p>
+    <w:p>
+      <w:pPr>
+        <w:spacing w:after="0"/>
+        <w:rPr>
+          <w:rFonts w:ascii="Arial" w:hAnsi="Arial" w:cs="Arial"/>
+          <w:lang w:val="en-US"/>
+        </w:rPr>
+      </w:pPr>
+      <w:proofErr w:type="spellStart"/>
+      <w:r>
+        <w:rPr>
+          <w:rFonts w:ascii="Arial" w:hAnsi="Arial" w:cs="Arial"/>
+          <w:lang w:val="en-US"/>
+        </w:rPr>
+        <w:t>Int</w:t>
+      </w:r>
+      <w:proofErr w:type="spellEnd"/>
+      <w:r>
+        <w:rPr>
+          <w:rFonts w:ascii="Arial" w:hAnsi="Arial" w:cs="Arial"/>
+          <w:lang w:val="en-US"/>
+        </w:rPr>
+        <w:t xml:space="preserve"> range f0/10-24</w:t>
+      </w:r>
+    </w:p>
+    <w:p>
+      <w:pPr>
+        <w:spacing w:after="0"/>
+        <w:rPr>
+          <w:rFonts w:ascii="Arial" w:hAnsi="Arial" w:cs="Arial"/>
+          <w:lang w:val="en-US"/>
+        </w:rPr>
+      </w:pPr>
+      <w:r>
+        <w:rPr>
+          <w:rFonts w:ascii="Arial" w:hAnsi="Arial" w:cs="Arial"/>
+          <w:lang w:val="en-US"/>
+        </w:rPr>
+        <w:t>Shut</w:t>
+      </w:r>
+    </w:p>
+    <w:p>
+      <w:pPr>
+        <w:spacing w:after="0"/>
+        <w:rPr>
+          <w:rFonts w:ascii="Arial" w:hAnsi="Arial" w:cs="Arial"/>
+          <w:lang w:val="en-US"/>
+        </w:rPr>
+      </w:pPr>
+    </w:p>
+    <w:p>
+      <w:pPr>
+        <w:spacing w:after="0"/>
+        <w:rPr>
+          <w:rFonts w:ascii="Arial" w:hAnsi="Arial" w:cs="Arial"/>
+          <w:b/>
+          <w:lang w:val="en-US"/>
+        </w:rPr>
+      </w:pPr>
+      <w:r>
+        <w:rPr>
+          <w:rFonts w:ascii="Arial" w:hAnsi="Arial" w:cs="Arial"/>
+          <w:b/>
+          <w:lang w:val="en-US"/>
+        </w:rPr>
+        <w:t>MS5</w:t>
+      </w:r>
+    </w:p>
+    <w:p>
+      <w:pPr>
+        <w:spacing w:after="0"/>
+        <w:rPr>
+          <w:rFonts w:ascii="Arial" w:hAnsi="Arial" w:cs="Arial"/>
+          <w:lang w:val="en-US"/>
+        </w:rPr>
+      </w:pPr>
+      <w:proofErr w:type="spellStart"/>
+      <w:r>
+        <w:rPr>
+          <w:rFonts w:ascii="Arial" w:hAnsi="Arial" w:cs="Arial"/>
+          <w:lang w:val="en-US"/>
+        </w:rPr>
+        <w:t>Int</w:t>
+      </w:r>
+      <w:proofErr w:type="spellEnd"/>
+      <w:r>
+        <w:rPr>
+          <w:rFonts w:ascii="Arial" w:hAnsi="Arial" w:cs="Arial"/>
+          <w:lang w:val="en-US"/>
+        </w:rPr>
+        <w:t xml:space="preserve"> range f0/7-24</w:t>
+      </w:r>
+    </w:p>
+    <w:p>
+      <w:pPr>
+        <w:spacing w:after="0"/>
+        <w:rPr>
+          <w:rFonts w:ascii="Arial" w:hAnsi="Arial" w:cs="Arial"/>
+          <w:lang w:val="en-US"/>
+        </w:rPr>
+      </w:pPr>
+      <w:r>
+        <w:rPr>
+          <w:rFonts w:ascii="Arial" w:hAnsi="Arial" w:cs="Arial"/>
+          <w:lang w:val="en-US"/>
+        </w:rPr>
+        <w:t>Shut</w:t>
+      </w:r>
+    </w:p>
+    <w:p>
+      <w:pPr>
+        <w:spacing w:after="0"/>
+        <w:rPr>
+          <w:rFonts w:ascii="Arial" w:hAnsi="Arial" w:cs="Arial"/>
+          <w:lang w:val="en-US"/>
+        </w:rPr>
+      </w:pPr>
+    </w:p>
+    <w:p>
+      <w:pPr>
+        <w:spacing w:after="0"/>
+        <w:rPr>
+          <w:rFonts w:ascii="Arial" w:hAnsi="Arial" w:cs="Arial"/>
+          <w:b/>
+          <w:lang w:val="en-US"/>
+        </w:rPr>
+      </w:pPr>
+      <w:r>
+        <w:rPr>
+          <w:rFonts w:ascii="Arial" w:hAnsi="Arial" w:cs="Arial"/>
+          <w:b/>
+          <w:lang w:val="en-US"/>
+        </w:rPr>
+        <w:t>MS6</w:t>
+      </w:r>
+    </w:p>
+    <w:p>
+      <w:pPr>
+        <w:spacing w:after="0"/>
+        <w:rPr>
+          <w:rFonts w:ascii="Arial" w:hAnsi="Arial" w:cs="Arial"/>
+          <w:lang w:val="en-US"/>
+        </w:rPr>
+      </w:pPr>
+      <w:proofErr w:type="spellStart"/>
+      <w:r>
+        <w:rPr>
+          <w:rFonts w:ascii="Arial" w:hAnsi="Arial" w:cs="Arial"/>
+          <w:lang w:val="en-US"/>
+        </w:rPr>
+        <w:t>Int</w:t>
+      </w:r>
+      <w:proofErr w:type="spellEnd"/>
+      <w:r>
+        <w:rPr>
+          <w:rFonts w:ascii="Arial" w:hAnsi="Arial" w:cs="Arial"/>
+          <w:lang w:val="en-US"/>
+        </w:rPr>
+        <w:t xml:space="preserve"> range f0/1-5</w:t>
+      </w:r>
+    </w:p>
+    <w:p>
+      <w:pPr>
+        <w:spacing w:after="0"/>
+        <w:rPr>
+          <w:rFonts w:ascii="Arial" w:hAnsi="Arial" w:cs="Arial"/>
+          <w:lang w:val="en-US"/>
+        </w:rPr>
+      </w:pPr>
+      <w:r>
+        <w:rPr>
+          <w:rFonts w:ascii="Arial" w:hAnsi="Arial" w:cs="Arial"/>
+          <w:lang w:val="en-US"/>
+        </w:rPr>
+        <w:t>Shut</w:t>
+      </w:r>
+    </w:p>
+    <w:p>
+      <w:pPr>
+        <w:spacing w:after="0"/>
+        <w:rPr>
+          <w:rFonts w:ascii="Arial" w:hAnsi="Arial" w:cs="Arial"/>
+          <w:lang w:val="en-US"/>
+        </w:rPr>
+      </w:pPr>
+      <w:proofErr w:type="spellStart"/>
+      <w:r>
+        <w:rPr>
+          <w:rFonts w:ascii="Arial" w:hAnsi="Arial" w:cs="Arial"/>
+          <w:lang w:val="en-US"/>
+        </w:rPr>
+        <w:t>Int</w:t>
+      </w:r>
+      <w:proofErr w:type="spellEnd"/>
+      <w:r>
+        <w:rPr>
+          <w:rFonts w:ascii="Arial" w:hAnsi="Arial" w:cs="Arial"/>
+          <w:lang w:val="en-US"/>
+        </w:rPr>
+        <w:t xml:space="preserve"> range f0/12-24</w:t>
+      </w:r>
+    </w:p>
+    <w:p>
+      <w:pPr>
+        <w:spacing w:after="0"/>
+        <w:rPr>
+          <w:rFonts w:ascii="Arial" w:hAnsi="Arial" w:cs="Arial"/>
+          <w:lang w:val="en-US"/>
+        </w:rPr>
+      </w:pPr>
+      <w:r>
+        <w:rPr>
+          <w:rFonts w:ascii="Arial" w:hAnsi="Arial" w:cs="Arial"/>
+          <w:lang w:val="en-US"/>
+        </w:rPr>
+        <w:t>Shut</w:t>
+      </w:r>
+    </w:p>
+    <w:p>
+      <w:pPr>
+        <w:spacing w:after="0"/>
+        <w:rPr>
+          <w:rFonts w:ascii="Arial" w:hAnsi="Arial" w:cs="Arial"/>
+          <w:lang w:val="en-US"/>
+        </w:rPr>
+      </w:pPr>
+    </w:p>
+    <w:p>
+      <w:pPr>
+        <w:spacing w:after="0"/>
+        <w:rPr>
+          <w:rFonts w:ascii="Arial" w:hAnsi="Arial" w:cs="Arial"/>
+          <w:b/>
+          <w:lang w:val="en-US"/>
+        </w:rPr>
+      </w:pPr>
+      <w:r>
+        <w:rPr>
+          <w:rFonts w:ascii="Arial" w:hAnsi="Arial" w:cs="Arial"/>
+          <w:b/>
+          <w:lang w:val="en-US"/>
+        </w:rPr>
+        <w:t>S1</w:t>
+      </w:r>
+    </w:p>
+    <w:p>
+      <w:pPr>
+        <w:spacing w:after="0"/>
+        <w:rPr>
+          <w:rFonts w:ascii="Arial" w:hAnsi="Arial" w:cs="Arial"/>
+          <w:lang w:val="es-US"/>
+        </w:rPr>
+      </w:pPr>
+      <w:proofErr w:type="spellStart"/>
+      <w:r>
+        <w:rPr>
+          <w:rFonts w:ascii="Arial" w:hAnsi="Arial" w:cs="Arial"/>
+          <w:lang w:val="es-US"/>
+        </w:rPr>
+        <w:t>Int</w:t>
+      </w:r>
+      <w:proofErr w:type="spellEnd"/>
+      <w:r>
+        <w:rPr>
+          <w:rFonts w:ascii="Arial" w:hAnsi="Arial" w:cs="Arial"/>
+          <w:lang w:val="es-US"/>
+        </w:rPr>
+        <w:t xml:space="preserve"> f0/5</w:t>
+      </w:r>
+    </w:p>
+    <w:p>
+      <w:pPr>
+        <w:spacing w:after="0"/>
+        <w:rPr>
+          <w:rFonts w:ascii="Arial" w:hAnsi="Arial" w:cs="Arial"/>
+          <w:lang w:val="en-US"/>
+        </w:rPr>
+      </w:pPr>
+      <w:r>
+        <w:rPr>
+          <w:rFonts w:ascii="Arial" w:hAnsi="Arial" w:cs="Arial"/>
+          <w:lang w:val="en-US"/>
+        </w:rPr>
+        <w:t>Shut</w:t>
+      </w:r>
+    </w:p>
+    <w:p>
+      <w:pPr>
+        <w:spacing w:after="0"/>
+        <w:rPr>
+          <w:rFonts w:ascii="Arial" w:hAnsi="Arial" w:cs="Arial"/>
+          <w:lang w:val="en-US"/>
+        </w:rPr>
+      </w:pPr>
+      <w:proofErr w:type="spellStart"/>
+      <w:r>
+        <w:rPr>
+          <w:rFonts w:ascii="Arial" w:hAnsi="Arial" w:cs="Arial"/>
+          <w:lang w:val="en-US"/>
+        </w:rPr>
+        <w:t>Int</w:t>
+      </w:r>
+      <w:proofErr w:type="spellEnd"/>
+      <w:r>
+        <w:rPr>
+          <w:rFonts w:ascii="Arial" w:hAnsi="Arial" w:cs="Arial"/>
+          <w:lang w:val="en-US"/>
+        </w:rPr>
+        <w:t xml:space="preserve"> range f0/7-24</w:t>
+      </w:r>
+    </w:p>
+    <w:p>
+      <w:pPr>
+        <w:spacing w:after="0"/>
+        <w:rPr>
+          <w:rFonts w:ascii="Arial" w:hAnsi="Arial" w:cs="Arial"/>
+          <w:lang w:val="en-US"/>
+        </w:rPr>
+      </w:pPr>
+      <w:r>
+        <w:rPr>
+          <w:rFonts w:ascii="Arial" w:hAnsi="Arial" w:cs="Arial"/>
+          <w:lang w:val="en-US"/>
+        </w:rPr>
+        <w:t>Shut</w:t>
+      </w:r>
+    </w:p>
+    <w:p>
+      <w:pPr>
+        <w:spacing w:after="0"/>
+        <w:rPr>
+          <w:rFonts w:ascii="Arial" w:hAnsi="Arial" w:cs="Arial"/>
+          <w:lang w:val="en-US"/>
+        </w:rPr>
+      </w:pPr>
+    </w:p>
+    <w:p>
+      <w:pPr>
+        <w:spacing w:after="0"/>
+        <w:rPr>
+          <w:rFonts w:ascii="Arial" w:hAnsi="Arial" w:cs="Arial"/>
+          <w:b/>
+          <w:lang w:val="en-US"/>
+        </w:rPr>
+      </w:pPr>
+      <w:r>
+        <w:rPr>
+          <w:rFonts w:ascii="Arial" w:hAnsi="Arial" w:cs="Arial"/>
+          <w:b/>
+          <w:lang w:val="en-US"/>
+        </w:rPr>
+        <w:t>S2</w:t>
+      </w:r>
+    </w:p>
+    <w:p>
+      <w:pPr>
+        <w:spacing w:after="0"/>
+        <w:rPr>
+          <w:rFonts w:ascii="Arial" w:hAnsi="Arial" w:cs="Arial"/>
+          <w:lang w:val="es-US"/>
+        </w:rPr>
+      </w:pPr>
+      <w:proofErr w:type="spellStart"/>
+      <w:r>
+        <w:rPr>
+          <w:rFonts w:ascii="Arial" w:hAnsi="Arial" w:cs="Arial"/>
+          <w:lang w:val="es-US"/>
+        </w:rPr>
+        <w:t>Int</w:t>
+      </w:r>
+      <w:proofErr w:type="spellEnd"/>
+      <w:r>
+        <w:rPr>
+          <w:rFonts w:ascii="Arial" w:hAnsi="Arial" w:cs="Arial"/>
+          <w:lang w:val="es-US"/>
+        </w:rPr>
+        <w:t xml:space="preserve"> f0/4</w:t>
+      </w:r>
+    </w:p>
+    <w:p>
+      <w:pPr>
+        <w:spacing w:after="0"/>
+        <w:rPr>
+          <w:rFonts w:ascii="Arial" w:hAnsi="Arial" w:cs="Arial"/>
+          <w:lang w:val="en-US"/>
+        </w:rPr>
+      </w:pPr>
+      <w:proofErr w:type="gramStart"/>
+      <w:r>
+        <w:rPr>
+          <w:rFonts w:ascii="Arial" w:hAnsi="Arial" w:cs="Arial"/>
+          <w:lang w:val="en-US"/>
+        </w:rPr>
+        <w:t>shut</w:t>
+      </w:r>
+      <w:proofErr w:type="gramEnd"/>
+    </w:p>
+    <w:p>
+      <w:pPr>
+        <w:spacing w:after="0"/>
+        <w:rPr>
+          <w:rFonts w:ascii="Arial" w:hAnsi="Arial" w:cs="Arial"/>
+          <w:lang w:val="en-US"/>
+        </w:rPr>
+      </w:pPr>
+      <w:proofErr w:type="spellStart"/>
+      <w:r>
+        <w:rPr>
+          <w:rFonts w:ascii="Arial" w:hAnsi="Arial" w:cs="Arial"/>
+          <w:lang w:val="en-US"/>
+        </w:rPr>
+        <w:t>Int</w:t>
+      </w:r>
+      <w:proofErr w:type="spellEnd"/>
+      <w:r>
+        <w:rPr>
+          <w:rFonts w:ascii="Arial" w:hAnsi="Arial" w:cs="Arial"/>
+          <w:lang w:val="en-US"/>
+        </w:rPr>
+        <w:t xml:space="preserve"> f0/6</w:t>
+      </w:r>
+    </w:p>
+    <w:p>
+      <w:pPr>
+        <w:spacing w:after="0"/>
+        <w:rPr>
+          <w:rFonts w:ascii="Arial" w:hAnsi="Arial" w:cs="Arial"/>
+          <w:lang w:val="en-US"/>
+        </w:rPr>
+      </w:pPr>
+      <w:r>
+        <w:rPr>
+          <w:rFonts w:ascii="Arial" w:hAnsi="Arial" w:cs="Arial"/>
+          <w:lang w:val="en-US"/>
+        </w:rPr>
+        <w:t>Shut</w:t>
+      </w:r>
+    </w:p>
+    <w:p>
+      <w:pPr>
+        <w:spacing w:after="0"/>
+        <w:rPr>
+          <w:rFonts w:ascii="Arial" w:hAnsi="Arial" w:cs="Arial"/>
+          <w:lang w:val="en-US"/>
+        </w:rPr>
+      </w:pPr>
+      <w:proofErr w:type="spellStart"/>
+      <w:r>
+        <w:rPr>
+          <w:rFonts w:ascii="Arial" w:hAnsi="Arial" w:cs="Arial"/>
+          <w:lang w:val="en-US"/>
+        </w:rPr>
+        <w:t>Int</w:t>
+      </w:r>
+      <w:proofErr w:type="spellEnd"/>
+      <w:r>
+        <w:rPr>
+          <w:rFonts w:ascii="Arial" w:hAnsi="Arial" w:cs="Arial"/>
+          <w:lang w:val="en-US"/>
+        </w:rPr>
+        <w:t xml:space="preserve"> range f0/8-24</w:t>
+      </w:r>
+    </w:p>
+    <w:p>
+      <w:pPr>
+        <w:spacing w:after="0"/>
+        <w:rPr>
+          <w:rFonts w:ascii="Arial" w:hAnsi="Arial" w:cs="Arial"/>
+          <w:lang w:val="en-US"/>
+        </w:rPr>
+      </w:pPr>
+      <w:r>
+        <w:rPr>
+          <w:rFonts w:ascii="Arial" w:hAnsi="Arial" w:cs="Arial"/>
+          <w:lang w:val="en-US"/>
+        </w:rPr>
+        <w:t>Shut</w:t>
+      </w:r>
+    </w:p>
+    <w:p>
+      <w:pPr>
+        <w:spacing w:after="0"/>
+        <w:rPr>
+          <w:rFonts w:ascii="Arial" w:hAnsi="Arial" w:cs="Arial"/>
+          <w:lang w:val="en-US"/>
+        </w:rPr>
+      </w:pPr>
+    </w:p>
+    <w:p>
+      <w:pPr>
+        <w:spacing w:after="0"/>
+        <w:rPr>
+          <w:rFonts w:ascii="Arial" w:hAnsi="Arial" w:cs="Arial"/>
+          <w:b/>
+          <w:lang w:val="en-US"/>
+        </w:rPr>
+      </w:pPr>
+      <w:r>
+        <w:rPr>
+          <w:rFonts w:ascii="Arial" w:hAnsi="Arial" w:cs="Arial"/>
+          <w:b/>
+          <w:lang w:val="en-US"/>
+        </w:rPr>
+        <w:t>S3</w:t>
+      </w:r>
+    </w:p>
+    <w:p>
+      <w:pPr>
+        <w:spacing w:after="0"/>
+        <w:rPr>
+          <w:rFonts w:ascii="Arial" w:hAnsi="Arial" w:cs="Arial"/>
+          <w:lang w:val="es-US"/>
+        </w:rPr>
+      </w:pPr>
+      <w:proofErr w:type="spellStart"/>
+      <w:r>
+        <w:rPr>
+          <w:rFonts w:ascii="Arial" w:hAnsi="Arial" w:cs="Arial"/>
+          <w:lang w:val="es-US"/>
+        </w:rPr>
+        <w:t>Int</w:t>
+      </w:r>
+      <w:proofErr w:type="spellEnd"/>
+      <w:r>
+        <w:rPr>
+          <w:rFonts w:ascii="Arial" w:hAnsi="Arial" w:cs="Arial"/>
+          <w:lang w:val="es-US"/>
+        </w:rPr>
+        <w:t xml:space="preserve"> f0/5</w:t>
+      </w:r>
+    </w:p>
+    <w:p>
+      <w:pPr>
+        <w:spacing w:after="0"/>
+        <w:rPr>
+          <w:rFonts w:ascii="Arial" w:hAnsi="Arial" w:cs="Arial"/>
+          <w:lang w:val="en-US"/>
+        </w:rPr>
+      </w:pPr>
+      <w:r>
+        <w:rPr>
+          <w:rFonts w:ascii="Arial" w:hAnsi="Arial" w:cs="Arial"/>
+          <w:lang w:val="en-US"/>
+        </w:rPr>
+        <w:t>Shut</w:t>
+      </w:r>
+    </w:p>
+    <w:p>
+      <w:pPr>
+        <w:spacing w:after="0"/>
+        <w:rPr>
+          <w:rFonts w:ascii="Arial" w:hAnsi="Arial" w:cs="Arial"/>
+          <w:lang w:val="en-US"/>
+        </w:rPr>
+      </w:pPr>
+      <w:proofErr w:type="spellStart"/>
+      <w:r>
+        <w:rPr>
+          <w:rFonts w:ascii="Arial" w:hAnsi="Arial" w:cs="Arial"/>
+          <w:lang w:val="en-US"/>
+        </w:rPr>
+        <w:t>Int</w:t>
+      </w:r>
+      <w:proofErr w:type="spellEnd"/>
+      <w:r>
+        <w:rPr>
+          <w:rFonts w:ascii="Arial" w:hAnsi="Arial" w:cs="Arial"/>
+          <w:lang w:val="en-US"/>
+        </w:rPr>
+        <w:t xml:space="preserve"> range f0/7-24</w:t>
+      </w:r>
+    </w:p>
+    <w:p>
+      <w:pPr>
+        <w:spacing w:after="0"/>
+        <w:rPr>
+          <w:rFonts w:ascii="Arial" w:hAnsi="Arial" w:cs="Arial"/>
+          <w:lang w:val="en-US"/>
+        </w:rPr>
+      </w:pPr>
+      <w:r>
+        <w:rPr>
+          <w:rFonts w:ascii="Arial" w:hAnsi="Arial" w:cs="Arial"/>
+          <w:lang w:val="en-US"/>
+        </w:rPr>
+        <w:t>Shut</w:t>
+      </w:r>
+    </w:p>
+    <w:p>
+      <w:pPr>
+        <w:spacing w:after="0"/>
+        <w:rPr>
+          <w:rFonts w:ascii="Arial" w:hAnsi="Arial" w:cs="Arial"/>
+          <w:lang w:val="en-US"/>
+        </w:rPr>
+      </w:pPr>
+    </w:p>
+    <w:p>
+      <w:pPr>
+        <w:spacing w:after="0"/>
+        <w:rPr>
+          <w:rFonts w:ascii="Arial" w:hAnsi="Arial" w:cs="Arial"/>
+          <w:b/>
+          <w:lang w:val="en-US"/>
+        </w:rPr>
+      </w:pPr>
+      <w:r>
+        <w:rPr>
+          <w:rFonts w:ascii="Arial" w:hAnsi="Arial" w:cs="Arial"/>
+          <w:b/>
+          <w:lang w:val="en-US"/>
+        </w:rPr>
+        <w:t>S4</w:t>
+      </w:r>
+    </w:p>
+    <w:p>
+      <w:pPr>
+        <w:spacing w:after="0"/>
+        <w:rPr>
+          <w:rFonts w:ascii="Arial" w:hAnsi="Arial" w:cs="Arial"/>
+          <w:lang w:val="es-US"/>
         </w:rPr>
       </w:pPr>
       <w:bookmarkStart w:id="0" w:name="_GoBack"/>
-      <w:bookmarkEnd w:id="0"/>
-      <w:r>
-        <w:rPr>
-          <w:rFonts w:ascii="Arial" w:hAnsi="Arial" w:cs="Arial"/>
-          <w:highlight w:val="yellow"/>
-        </w:rPr>
-        <w:lastRenderedPageBreak/>
-        <w:t>SSH</w:t>
-      </w:r>
-    </w:p>
-    <w:p>
-      <w:pPr>
-        <w:spacing w:after="0"/>
-        <w:rPr>
-          <w:rFonts w:ascii="Arial" w:hAnsi="Arial" w:cs="Arial"/>
-        </w:rPr>
-      </w:pPr>
-      <w:r>
-        <w:rPr>
-          <w:rFonts w:ascii="Arial" w:hAnsi="Arial" w:cs="Arial"/>
-        </w:rPr>
-        <w:t>Esta configuración se aplicó a todos los dispositivos (</w:t>
-      </w:r>
-      <w:proofErr w:type="spellStart"/>
-      <w:r>
-        <w:rPr>
-          <w:rFonts w:ascii="Arial" w:hAnsi="Arial" w:cs="Arial"/>
-        </w:rPr>
-        <w:t>Routers</w:t>
-      </w:r>
-      <w:proofErr w:type="spellEnd"/>
-      <w:r>
-        <w:rPr>
-          <w:rFonts w:ascii="Arial" w:hAnsi="Arial" w:cs="Arial"/>
-        </w:rPr>
-        <w:t xml:space="preserve"> y </w:t>
-      </w:r>
-      <w:proofErr w:type="spellStart"/>
-      <w:r>
-        <w:rPr>
-          <w:rFonts w:ascii="Arial" w:hAnsi="Arial" w:cs="Arial"/>
-        </w:rPr>
-        <w:t>Switches</w:t>
-      </w:r>
-      <w:proofErr w:type="spellEnd"/>
-      <w:r>
-        <w:rPr>
-          <w:rFonts w:ascii="Arial" w:hAnsi="Arial" w:cs="Arial"/>
-        </w:rPr>
-        <w:t>)</w:t>
-      </w:r>
-    </w:p>
-    <w:p>
-      <w:pPr>
-        <w:spacing w:after="0"/>
+      <w:proofErr w:type="spellStart"/>
+      <w:r>
         <w:rPr>
           <w:rFonts w:ascii="Arial" w:hAnsi="Arial" w:cs="Arial"/>
           <w:lang w:val="es-US"/>
         </w:rPr>
-      </w:pPr>
-    </w:p>
-    <w:p>
-      <w:pPr>
-        <w:spacing w:after="0"/>
-        <w:rPr>
-          <w:rFonts w:ascii="Arial" w:hAnsi="Arial" w:cs="Arial"/>
-          <w:lang w:val="en-US"/>
-        </w:rPr>
-      </w:pPr>
-      <w:proofErr w:type="spellStart"/>
-      <w:proofErr w:type="gramStart"/>
-      <w:r>
-        <w:rPr>
-          <w:rFonts w:ascii="Arial" w:hAnsi="Arial" w:cs="Arial"/>
-          <w:lang w:val="en-US"/>
-        </w:rPr>
-        <w:t>ip</w:t>
-      </w:r>
-      <w:proofErr w:type="spellEnd"/>
-      <w:proofErr w:type="gramEnd"/>
-      <w:r>
-        <w:rPr>
-          <w:rFonts w:ascii="Arial" w:hAnsi="Arial" w:cs="Arial"/>
-          <w:lang w:val="en-US"/>
-        </w:rPr>
-        <w:t xml:space="preserve"> domain-name juanmark.com</w:t>
-      </w:r>
-    </w:p>
-    <w:p>
-      <w:pPr>
-        <w:spacing w:after="0"/>
-        <w:rPr>
-          <w:rFonts w:ascii="Arial" w:hAnsi="Arial" w:cs="Arial"/>
-          <w:lang w:val="en-US"/>
-        </w:rPr>
-      </w:pPr>
-      <w:proofErr w:type="gramStart"/>
-      <w:r>
-        <w:rPr>
-          <w:rFonts w:ascii="Arial" w:hAnsi="Arial" w:cs="Arial"/>
-          <w:lang w:val="en-US"/>
-        </w:rPr>
-        <w:t>username</w:t>
-      </w:r>
-      <w:proofErr w:type="gramEnd"/>
-      <w:r>
-        <w:rPr>
-          <w:rFonts w:ascii="Arial" w:hAnsi="Arial" w:cs="Arial"/>
-          <w:lang w:val="en-US"/>
-        </w:rPr>
-        <w:t xml:space="preserve"> </w:t>
-      </w:r>
-      <w:proofErr w:type="spellStart"/>
-      <w:r>
-        <w:rPr>
-          <w:rFonts w:ascii="Arial" w:hAnsi="Arial" w:cs="Arial"/>
-          <w:lang w:val="en-US"/>
-        </w:rPr>
-        <w:t>administrador</w:t>
-      </w:r>
-      <w:proofErr w:type="spellEnd"/>
-      <w:r>
-        <w:rPr>
-          <w:rFonts w:ascii="Arial" w:hAnsi="Arial" w:cs="Arial"/>
-          <w:lang w:val="en-US"/>
-        </w:rPr>
-        <w:t xml:space="preserve"> privilege 15 secret Cisco123</w:t>
-      </w:r>
-    </w:p>
-    <w:p>
-      <w:pPr>
-        <w:spacing w:after="0"/>
-        <w:rPr>
-          <w:rFonts w:ascii="Arial" w:hAnsi="Arial" w:cs="Arial"/>
-          <w:lang w:val="en-US"/>
-        </w:rPr>
-      </w:pPr>
-      <w:proofErr w:type="gramStart"/>
-      <w:r>
-        <w:rPr>
-          <w:rFonts w:ascii="Arial" w:hAnsi="Arial" w:cs="Arial"/>
-          <w:lang w:val="en-US"/>
-        </w:rPr>
-        <w:t>crypto</w:t>
-      </w:r>
-      <w:proofErr w:type="gramEnd"/>
-      <w:r>
-        <w:rPr>
-          <w:rFonts w:ascii="Arial" w:hAnsi="Arial" w:cs="Arial"/>
-          <w:lang w:val="en-US"/>
-        </w:rPr>
-        <w:t xml:space="preserve"> key generate </w:t>
-      </w:r>
-      <w:proofErr w:type="spellStart"/>
-      <w:r>
-        <w:rPr>
-          <w:rFonts w:ascii="Arial" w:hAnsi="Arial" w:cs="Arial"/>
-          <w:lang w:val="en-US"/>
-        </w:rPr>
-        <w:t>rsa</w:t>
-      </w:r>
-      <w:proofErr w:type="spellEnd"/>
-    </w:p>
-    <w:p>
-      <w:pPr>
-        <w:spacing w:after="0"/>
-        <w:rPr>
-          <w:rFonts w:ascii="Arial" w:hAnsi="Arial" w:cs="Arial"/>
-          <w:lang w:val="en-US"/>
-        </w:rPr>
-      </w:pPr>
-      <w:proofErr w:type="gramStart"/>
-      <w:r>
-        <w:rPr>
-          <w:rFonts w:ascii="Arial" w:hAnsi="Arial" w:cs="Arial"/>
-          <w:lang w:val="en-US"/>
-        </w:rPr>
-        <w:t>yes</w:t>
-      </w:r>
-      <w:proofErr w:type="gramEnd"/>
-    </w:p>
-    <w:p>
-      <w:pPr>
-        <w:spacing w:after="0"/>
-        <w:rPr>
-          <w:rFonts w:ascii="Arial" w:hAnsi="Arial" w:cs="Arial"/>
-          <w:lang w:val="en-US"/>
-        </w:rPr>
-      </w:pPr>
-      <w:r>
-        <w:rPr>
-          <w:rFonts w:ascii="Arial" w:hAnsi="Arial" w:cs="Arial"/>
-          <w:lang w:val="en-US"/>
-        </w:rPr>
-        <w:t>2048</w:t>
-      </w:r>
-    </w:p>
-    <w:p>
-      <w:pPr>
-        <w:spacing w:after="0"/>
-        <w:rPr>
-          <w:rFonts w:ascii="Arial" w:hAnsi="Arial" w:cs="Arial"/>
-          <w:lang w:val="en-US"/>
-        </w:rPr>
-      </w:pPr>
-      <w:proofErr w:type="spellStart"/>
-      <w:proofErr w:type="gramStart"/>
-      <w:r>
-        <w:rPr>
-          <w:rFonts w:ascii="Arial" w:hAnsi="Arial" w:cs="Arial"/>
-          <w:lang w:val="en-US"/>
-        </w:rPr>
-        <w:t>ip</w:t>
-      </w:r>
-      <w:proofErr w:type="spellEnd"/>
-      <w:proofErr w:type="gramEnd"/>
-      <w:r>
-        <w:rPr>
-          <w:rFonts w:ascii="Arial" w:hAnsi="Arial" w:cs="Arial"/>
-          <w:lang w:val="en-US"/>
-        </w:rPr>
-        <w:t xml:space="preserve"> </w:t>
-      </w:r>
-      <w:proofErr w:type="spellStart"/>
-      <w:r>
-        <w:rPr>
-          <w:rFonts w:ascii="Arial" w:hAnsi="Arial" w:cs="Arial"/>
-          <w:lang w:val="en-US"/>
-        </w:rPr>
-        <w:t>ssh</w:t>
-      </w:r>
-      <w:proofErr w:type="spellEnd"/>
-      <w:r>
-        <w:rPr>
-          <w:rFonts w:ascii="Arial" w:hAnsi="Arial" w:cs="Arial"/>
-          <w:lang w:val="en-US"/>
-        </w:rPr>
-        <w:t xml:space="preserve"> version 2</w:t>
-      </w:r>
-    </w:p>
-    <w:p>
-      <w:pPr>
-        <w:spacing w:after="0"/>
-        <w:rPr>
-          <w:rFonts w:ascii="Arial" w:hAnsi="Arial" w:cs="Arial"/>
-          <w:lang w:val="en-US"/>
-        </w:rPr>
-      </w:pPr>
-      <w:proofErr w:type="gramStart"/>
-      <w:r>
-        <w:rPr>
-          <w:rFonts w:ascii="Arial" w:hAnsi="Arial" w:cs="Arial"/>
-          <w:lang w:val="en-US"/>
-        </w:rPr>
-        <w:t>enable</w:t>
-      </w:r>
-      <w:proofErr w:type="gramEnd"/>
-      <w:r>
-        <w:rPr>
-          <w:rFonts w:ascii="Arial" w:hAnsi="Arial" w:cs="Arial"/>
-          <w:lang w:val="en-US"/>
-        </w:rPr>
-        <w:t xml:space="preserve"> secret Cisco123</w:t>
-      </w:r>
-    </w:p>
-    <w:p>
-      <w:pPr>
-        <w:spacing w:after="0"/>
-        <w:rPr>
-          <w:rFonts w:ascii="Arial" w:hAnsi="Arial" w:cs="Arial"/>
-          <w:lang w:val="en-US"/>
-        </w:rPr>
-      </w:pPr>
-      <w:proofErr w:type="gramStart"/>
-      <w:r>
-        <w:rPr>
-          <w:rFonts w:ascii="Arial" w:hAnsi="Arial" w:cs="Arial"/>
-          <w:lang w:val="en-US"/>
-        </w:rPr>
-        <w:t>line</w:t>
-      </w:r>
-      <w:proofErr w:type="gramEnd"/>
-      <w:r>
-        <w:rPr>
-          <w:rFonts w:ascii="Arial" w:hAnsi="Arial" w:cs="Arial"/>
-          <w:lang w:val="en-US"/>
-        </w:rPr>
-        <w:t xml:space="preserve"> </w:t>
-      </w:r>
-      <w:proofErr w:type="spellStart"/>
-      <w:r>
-        <w:rPr>
-          <w:rFonts w:ascii="Arial" w:hAnsi="Arial" w:cs="Arial"/>
-          <w:lang w:val="en-US"/>
-        </w:rPr>
-        <w:t>vty</w:t>
-      </w:r>
-      <w:proofErr w:type="spellEnd"/>
-      <w:r>
-        <w:rPr>
-          <w:rFonts w:ascii="Arial" w:hAnsi="Arial" w:cs="Arial"/>
-          <w:lang w:val="en-US"/>
-        </w:rPr>
-        <w:t xml:space="preserve"> 0 15</w:t>
-      </w:r>
-    </w:p>
-    <w:p>
-      <w:pPr>
-        <w:spacing w:after="0"/>
-        <w:rPr>
-          <w:rFonts w:ascii="Arial" w:hAnsi="Arial" w:cs="Arial"/>
-          <w:lang w:val="en-US"/>
-        </w:rPr>
-      </w:pPr>
-      <w:proofErr w:type="gramStart"/>
-      <w:r>
-        <w:rPr>
-          <w:rFonts w:ascii="Arial" w:hAnsi="Arial" w:cs="Arial"/>
-          <w:lang w:val="en-US"/>
-        </w:rPr>
-        <w:t>transport</w:t>
-      </w:r>
-      <w:proofErr w:type="gramEnd"/>
-      <w:r>
-        <w:rPr>
-          <w:rFonts w:ascii="Arial" w:hAnsi="Arial" w:cs="Arial"/>
-          <w:lang w:val="en-US"/>
-        </w:rPr>
-        <w:t xml:space="preserve"> input </w:t>
-      </w:r>
-      <w:proofErr w:type="spellStart"/>
-      <w:r>
-        <w:rPr>
-          <w:rFonts w:ascii="Arial" w:hAnsi="Arial" w:cs="Arial"/>
-          <w:lang w:val="en-US"/>
-        </w:rPr>
-        <w:t>ssh</w:t>
-      </w:r>
-      <w:proofErr w:type="spellEnd"/>
-    </w:p>
-    <w:p>
-      <w:pPr>
-        <w:spacing w:after="0"/>
-        <w:rPr>
-          <w:rFonts w:ascii="Arial" w:hAnsi="Arial" w:cs="Arial"/>
-          <w:lang w:val="en-US"/>
-        </w:rPr>
-      </w:pPr>
-      <w:proofErr w:type="gramStart"/>
-      <w:r>
-        <w:rPr>
-          <w:rFonts w:ascii="Arial" w:hAnsi="Arial" w:cs="Arial"/>
-          <w:lang w:val="en-US"/>
-        </w:rPr>
-        <w:t>login</w:t>
-      </w:r>
-      <w:proofErr w:type="gramEnd"/>
-      <w:r>
-        <w:rPr>
-          <w:rFonts w:ascii="Arial" w:hAnsi="Arial" w:cs="Arial"/>
-          <w:lang w:val="en-US"/>
-        </w:rPr>
-        <w:t xml:space="preserve"> local</w:t>
-      </w:r>
-    </w:p>
-    <w:p>
-      <w:pPr>
-        <w:spacing w:after="0"/>
-        <w:rPr>
-          <w:rFonts w:ascii="Arial" w:hAnsi="Arial" w:cs="Arial"/>
-          <w:lang w:val="en-US"/>
-        </w:rPr>
-      </w:pPr>
-    </w:p>
-    <w:p>
-      <w:pPr>
-        <w:spacing w:after="0"/>
-        <w:rPr>
-          <w:rFonts w:ascii="Arial" w:hAnsi="Arial" w:cs="Arial"/>
-          <w:lang w:val="en-US"/>
-        </w:rPr>
-      </w:pPr>
-      <w:r>
-        <w:rPr>
-          <w:rFonts w:ascii="Arial" w:hAnsi="Arial" w:cs="Arial"/>
-          <w:highlight w:val="yellow"/>
-          <w:lang w:val="en-US"/>
-        </w:rPr>
-        <w:t>TACACS</w:t>
-      </w:r>
-    </w:p>
-    <w:p>
-      <w:pPr>
-        <w:spacing w:after="0"/>
-        <w:rPr>
-          <w:rFonts w:ascii="Arial" w:hAnsi="Arial" w:cs="Arial"/>
-          <w:lang w:val="en-US"/>
-        </w:rPr>
-      </w:pPr>
-      <w:proofErr w:type="spellStart"/>
-      <w:proofErr w:type="gramStart"/>
-      <w:r>
-        <w:rPr>
-          <w:rFonts w:ascii="Arial" w:hAnsi="Arial" w:cs="Arial"/>
-          <w:lang w:val="en-US"/>
-        </w:rPr>
-        <w:t>aaa</w:t>
-      </w:r>
-      <w:proofErr w:type="spellEnd"/>
-      <w:proofErr w:type="gramEnd"/>
-      <w:r>
-        <w:rPr>
-          <w:rFonts w:ascii="Arial" w:hAnsi="Arial" w:cs="Arial"/>
-          <w:lang w:val="en-US"/>
-        </w:rPr>
-        <w:t xml:space="preserve"> new-model</w:t>
-      </w:r>
-    </w:p>
-    <w:p>
-      <w:pPr>
-        <w:spacing w:after="0"/>
-        <w:rPr>
-          <w:rFonts w:ascii="Arial" w:hAnsi="Arial" w:cs="Arial"/>
-          <w:lang w:val="en-US"/>
-        </w:rPr>
-      </w:pPr>
-      <w:proofErr w:type="spellStart"/>
-      <w:proofErr w:type="gramStart"/>
-      <w:r>
-        <w:rPr>
-          <w:rFonts w:ascii="Arial" w:hAnsi="Arial" w:cs="Arial"/>
-          <w:lang w:val="en-US"/>
-        </w:rPr>
-        <w:t>aaa</w:t>
-      </w:r>
-      <w:proofErr w:type="spellEnd"/>
-      <w:proofErr w:type="gramEnd"/>
-      <w:r>
-        <w:rPr>
-          <w:rFonts w:ascii="Arial" w:hAnsi="Arial" w:cs="Arial"/>
-          <w:lang w:val="en-US"/>
-        </w:rPr>
-        <w:t xml:space="preserve"> authentication login default group </w:t>
-      </w:r>
-      <w:proofErr w:type="spellStart"/>
-      <w:r>
-        <w:rPr>
-          <w:rFonts w:ascii="Arial" w:hAnsi="Arial" w:cs="Arial"/>
-          <w:lang w:val="en-US"/>
-        </w:rPr>
-        <w:t>tacacs</w:t>
-      </w:r>
-      <w:proofErr w:type="spellEnd"/>
-      <w:r>
-        <w:rPr>
-          <w:rFonts w:ascii="Arial" w:hAnsi="Arial" w:cs="Arial"/>
-          <w:lang w:val="en-US"/>
-        </w:rPr>
-        <w:t>+</w:t>
-      </w:r>
-    </w:p>
-    <w:p>
-      <w:pPr>
-        <w:spacing w:after="0"/>
-        <w:rPr>
-          <w:rFonts w:ascii="Arial" w:hAnsi="Arial" w:cs="Arial"/>
-          <w:lang w:val="en-US"/>
-        </w:rPr>
-      </w:pPr>
-      <w:proofErr w:type="spellStart"/>
-      <w:proofErr w:type="gramStart"/>
-      <w:r>
-        <w:rPr>
-          <w:rFonts w:ascii="Arial" w:hAnsi="Arial" w:cs="Arial"/>
-          <w:lang w:val="en-US"/>
-        </w:rPr>
-        <w:t>tacacs</w:t>
-      </w:r>
-      <w:proofErr w:type="spellEnd"/>
-      <w:r>
-        <w:rPr>
-          <w:rFonts w:ascii="Arial" w:hAnsi="Arial" w:cs="Arial"/>
-          <w:lang w:val="en-US"/>
-        </w:rPr>
-        <w:t>-server</w:t>
-      </w:r>
-      <w:proofErr w:type="gramEnd"/>
-      <w:r>
-        <w:rPr>
-          <w:rFonts w:ascii="Arial" w:hAnsi="Arial" w:cs="Arial"/>
-          <w:lang w:val="en-US"/>
-        </w:rPr>
-        <w:t xml:space="preserve"> host 148.60.0.150 key login</w:t>
-      </w:r>
+        <w:t>Int</w:t>
+      </w:r>
+      <w:proofErr w:type="spellEnd"/>
+      <w:r>
+        <w:rPr>
+          <w:rFonts w:ascii="Arial" w:hAnsi="Arial" w:cs="Arial"/>
+          <w:lang w:val="es-US"/>
+        </w:rPr>
+        <w:t xml:space="preserve"> f0/4</w:t>
+      </w:r>
+    </w:p>
+    <w:p>
+      <w:pPr>
+        <w:spacing w:after="0"/>
+        <w:rPr>
+          <w:rFonts w:ascii="Arial" w:hAnsi="Arial" w:cs="Arial"/>
+          <w:lang w:val="en-US"/>
+        </w:rPr>
+      </w:pPr>
+      <w:proofErr w:type="gramStart"/>
+      <w:r>
+        <w:rPr>
+          <w:rFonts w:ascii="Arial" w:hAnsi="Arial" w:cs="Arial"/>
+          <w:lang w:val="en-US"/>
+        </w:rPr>
+        <w:t>shut</w:t>
+      </w:r>
+      <w:proofErr w:type="gramEnd"/>
+    </w:p>
+    <w:p>
+      <w:pPr>
+        <w:spacing w:after="0"/>
+        <w:rPr>
+          <w:rFonts w:ascii="Arial" w:hAnsi="Arial" w:cs="Arial"/>
+          <w:lang w:val="en-US"/>
+        </w:rPr>
+      </w:pPr>
+      <w:proofErr w:type="spellStart"/>
+      <w:r>
+        <w:rPr>
+          <w:rFonts w:ascii="Arial" w:hAnsi="Arial" w:cs="Arial"/>
+          <w:lang w:val="en-US"/>
+        </w:rPr>
+        <w:t>Int</w:t>
+      </w:r>
+      <w:proofErr w:type="spellEnd"/>
+      <w:r>
+        <w:rPr>
+          <w:rFonts w:ascii="Arial" w:hAnsi="Arial" w:cs="Arial"/>
+          <w:lang w:val="en-US"/>
+        </w:rPr>
+        <w:t xml:space="preserve"> f0/6</w:t>
+      </w:r>
+    </w:p>
+    <w:p>
+      <w:pPr>
+        <w:spacing w:after="0"/>
+        <w:rPr>
+          <w:rFonts w:ascii="Arial" w:hAnsi="Arial" w:cs="Arial"/>
+          <w:lang w:val="en-US"/>
+        </w:rPr>
+      </w:pPr>
+      <w:r>
+        <w:rPr>
+          <w:rFonts w:ascii="Arial" w:hAnsi="Arial" w:cs="Arial"/>
+          <w:lang w:val="en-US"/>
+        </w:rPr>
+        <w:t>Shut</w:t>
+      </w:r>
+    </w:p>
+    <w:p>
+      <w:pPr>
+        <w:spacing w:after="0"/>
+        <w:rPr>
+          <w:rFonts w:ascii="Arial" w:hAnsi="Arial" w:cs="Arial"/>
+          <w:lang w:val="en-US"/>
+        </w:rPr>
+      </w:pPr>
+      <w:proofErr w:type="spellStart"/>
+      <w:r>
+        <w:rPr>
+          <w:rFonts w:ascii="Arial" w:hAnsi="Arial" w:cs="Arial"/>
+          <w:lang w:val="en-US"/>
+        </w:rPr>
+        <w:t>Int</w:t>
+      </w:r>
+      <w:proofErr w:type="spellEnd"/>
+      <w:r>
+        <w:rPr>
+          <w:rFonts w:ascii="Arial" w:hAnsi="Arial" w:cs="Arial"/>
+          <w:lang w:val="en-US"/>
+        </w:rPr>
+        <w:t xml:space="preserve"> range f0/8-24</w:t>
+      </w:r>
+    </w:p>
+    <w:p>
+      <w:pPr>
+        <w:spacing w:after="0"/>
+        <w:rPr>
+          <w:rFonts w:ascii="Arial" w:hAnsi="Arial" w:cs="Arial"/>
+          <w:lang w:val="en-US"/>
+        </w:rPr>
+      </w:pPr>
+      <w:r>
+        <w:rPr>
+          <w:rFonts w:ascii="Arial" w:hAnsi="Arial" w:cs="Arial"/>
+          <w:lang w:val="en-US"/>
+        </w:rPr>
+        <w:t>Shut</w:t>
+      </w:r>
+    </w:p>
+    <w:bookmarkEnd w:id="0"/>
+    <w:p>
+      <w:pPr>
+        <w:spacing w:after="0"/>
+        <w:rPr>
+          <w:rFonts w:ascii="Arial" w:hAnsi="Arial" w:cs="Arial"/>
+          <w:lang w:val="en-US"/>
+        </w:rPr>
+      </w:pPr>
     </w:p>
     <w:sectPr>
       <w:pgSz w:w="12240" w:h="15840"/>
@@ -16195,6 +17726,23 @@
     <w:semiHidden/>
     <w:unhideWhenUsed/>
   </w:style>
+  <w:style w:type="paragraph" w:styleId="NormalWeb">
+    <w:name w:val="Normal (Web)"/>
+    <w:basedOn w:val="Normal"/>
+    <w:uiPriority w:val="99"/>
+    <w:semiHidden/>
+    <w:unhideWhenUsed/>
+    <w:rsid w:val="00144C4B"/>
+    <w:pPr>
+      <w:spacing w:before="100" w:beforeAutospacing="1" w:after="100" w:afterAutospacing="1" w:line="240" w:lineRule="auto"/>
+    </w:pPr>
+    <w:rPr>
+      <w:rFonts w:ascii="Times New Roman" w:eastAsia="Times New Roman" w:hAnsi="Times New Roman" w:cs="Times New Roman"/>
+      <w:sz w:val="24"/>
+      <w:szCs w:val="24"/>
+      <w:lang w:val="es-US" w:eastAsia="es-US"/>
+    </w:rPr>
+  </w:style>
 </w:styles>
 </file>
 

</xml_diff>